<commit_message>
update: krav, testfall, lagt till nya testrapporter
</commit_message>
<xml_diff>
--- a/Dokument/Kravspecifikation.docx
+++ b/Dokument/Kravspecifikation.docx
@@ -586,7 +586,7 @@
       <w:pPr>
         <w:numPr>
           <w:ilvl w:val="0"/>
-          <w:numId w:val="10"/>
+          <w:numId w:val="8"/>
         </w:numPr>
         <w:ind w:left="720" w:hanging="359"/>
         <w:contextualSpacing w:val="1"/>
@@ -605,7 +605,7 @@
       <w:pPr>
         <w:numPr>
           <w:ilvl w:val="0"/>
-          <w:numId w:val="10"/>
+          <w:numId w:val="8"/>
         </w:numPr>
         <w:ind w:left="720" w:hanging="359"/>
         <w:contextualSpacing w:val="1"/>
@@ -624,7 +624,7 @@
       <w:pPr>
         <w:numPr>
           <w:ilvl w:val="0"/>
-          <w:numId w:val="10"/>
+          <w:numId w:val="8"/>
         </w:numPr>
         <w:ind w:left="720" w:hanging="359"/>
         <w:contextualSpacing w:val="1"/>
@@ -643,7 +643,7 @@
       <w:pPr>
         <w:numPr>
           <w:ilvl w:val="0"/>
-          <w:numId w:val="10"/>
+          <w:numId w:val="8"/>
         </w:numPr>
         <w:ind w:left="720" w:hanging="359"/>
         <w:contextualSpacing w:val="1"/>
@@ -662,7 +662,7 @@
       <w:pPr>
         <w:numPr>
           <w:ilvl w:val="0"/>
-          <w:numId w:val="10"/>
+          <w:numId w:val="8"/>
         </w:numPr>
         <w:ind w:left="720" w:hanging="359"/>
         <w:contextualSpacing w:val="1"/>
@@ -1142,7 +1142,7 @@
       <w:pPr>
         <w:numPr>
           <w:ilvl w:val="0"/>
-          <w:numId w:val="17"/>
+          <w:numId w:val="15"/>
         </w:numPr>
         <w:ind w:left="720" w:hanging="359"/>
         <w:contextualSpacing w:val="1"/>
@@ -1161,7 +1161,7 @@
       <w:pPr>
         <w:numPr>
           <w:ilvl w:val="0"/>
-          <w:numId w:val="17"/>
+          <w:numId w:val="15"/>
         </w:numPr>
         <w:ind w:left="720" w:hanging="359"/>
         <w:contextualSpacing w:val="1"/>
@@ -1180,7 +1180,7 @@
       <w:pPr>
         <w:numPr>
           <w:ilvl w:val="0"/>
-          <w:numId w:val="17"/>
+          <w:numId w:val="15"/>
         </w:numPr>
         <w:ind w:left="720" w:hanging="359"/>
         <w:contextualSpacing w:val="1"/>
@@ -1199,7 +1199,7 @@
       <w:pPr>
         <w:numPr>
           <w:ilvl w:val="0"/>
-          <w:numId w:val="17"/>
+          <w:numId w:val="15"/>
         </w:numPr>
         <w:ind w:left="720" w:hanging="359"/>
         <w:contextualSpacing w:val="1"/>
@@ -1270,6 +1270,528 @@
           <w:rtl w:val="0"/>
         </w:rPr>
         <w:t xml:space="preserve">4a Medlemmen fyllde i något felaktigt</w:t>
+      </w:r>
+    </w:p>
+    <w:p>
+      <w:pPr>
+        <w:numPr>
+          <w:ilvl w:val="0"/>
+          <w:numId w:val="10"/>
+        </w:numPr>
+        <w:ind w:left="720" w:hanging="359"/>
+        <w:contextualSpacing w:val="1"/>
+        <w:rPr>
+          <w:u w:val="none"/>
+        </w:rPr>
+      </w:pPr>
+      <w:r>
+        <w:rPr>
+          <w:rtl w:val="0"/>
+        </w:rPr>
+        <w:t xml:space="preserve">Systemet skickar tillbaka formuläret och skriver vad som gick fel.</w:t>
+      </w:r>
+    </w:p>
+    <w:p>
+      <w:pPr>
+        <w:numPr>
+          <w:ilvl w:val="0"/>
+          <w:numId w:val="10"/>
+        </w:numPr>
+        <w:ind w:left="720" w:hanging="359"/>
+        <w:contextualSpacing w:val="1"/>
+        <w:rPr>
+          <w:u w:val="none"/>
+        </w:rPr>
+      </w:pPr>
+      <w:r>
+        <w:rPr>
+          <w:rtl w:val="0"/>
+        </w:rPr>
+        <w:t xml:space="preserve">Medlemmen rättar till felen och skickar formuläret igen.</w:t>
+      </w:r>
+    </w:p>
+    <w:p>
+      <w:pPr>
+        <w:numPr>
+          <w:ilvl w:val="0"/>
+          <w:numId w:val="10"/>
+        </w:numPr>
+        <w:ind w:left="720" w:hanging="359"/>
+        <w:contextualSpacing w:val="1"/>
+        <w:rPr>
+          <w:u w:val="none"/>
+        </w:rPr>
+      </w:pPr>
+      <w:r>
+        <w:rPr>
+          <w:rtl w:val="0"/>
+        </w:rPr>
+        <w:t xml:space="preserve">Gå till steg 4 i huvudscenariot.</w:t>
+      </w:r>
+    </w:p>
+    <w:p>
+      <w:pPr>
+        <w:contextualSpacing w:val="0"/>
+      </w:pPr>
+      <w:r>
+        <w:rPr>
+          <w:rtl w:val="0"/>
+        </w:rPr>
+      </w:r>
+    </w:p>
+    <w:p>
+      <w:pPr>
+        <w:contextualSpacing w:val="0"/>
+      </w:pPr>
+      <w:r>
+        <w:rPr>
+          <w:rtl w:val="0"/>
+        </w:rPr>
+      </w:r>
+    </w:p>
+    <w:p>
+      <w:pPr>
+        <w:pStyle w:val="Heading1"/>
+        <w:contextualSpacing w:val="0"/>
+      </w:pPr>
+      <w:bookmarkStart w:id="4" w:colFirst="0" w:name="h.qxorzhl710rg" w:colLast="0"/>
+      <w:bookmarkEnd w:id="4"/>
+      <w:r>
+        <w:rPr>
+          <w:rtl w:val="0"/>
+        </w:rPr>
+      </w:r>
+    </w:p>
+    <w:p>
+      <w:pPr>
+        <w:pStyle w:val="Heading1"/>
+        <w:contextualSpacing w:val="0"/>
+      </w:pPr>
+      <w:bookmarkStart w:id="5" w:colFirst="0" w:name="h.eaa7isn93in7" w:colLast="0"/>
+      <w:bookmarkEnd w:id="5"/>
+      <w:r>
+        <w:rPr>
+          <w:rtl w:val="0"/>
+        </w:rPr>
+        <w:t xml:space="preserve">Användningsfall</w:t>
+      </w:r>
+      <w:r>
+        <w:rPr>
+          <w:rtl w:val="0"/>
+        </w:rPr>
+        <w:t xml:space="preserve"> 1.4</w:t>
+      </w:r>
+    </w:p>
+    <w:p>
+      <w:pPr>
+        <w:contextualSpacing w:val="0"/>
+      </w:pPr>
+      <w:r>
+        <w:rPr>
+          <w:rtl w:val="0"/>
+        </w:rPr>
+        <w:t xml:space="preserve">Medlemmen vill dela undersökningen på andra webbplatser.</w:t>
+      </w:r>
+    </w:p>
+    <w:p>
+      <w:pPr>
+        <w:contextualSpacing w:val="0"/>
+      </w:pPr>
+      <w:r>
+        <w:rPr>
+          <w:rtl w:val="0"/>
+        </w:rPr>
+      </w:r>
+    </w:p>
+    <w:p>
+      <w:pPr>
+        <w:contextualSpacing w:val="0"/>
+      </w:pPr>
+      <w:r>
+        <w:rPr>
+          <w:b w:val="1"/>
+          <w:rtl w:val="0"/>
+        </w:rPr>
+        <w:t xml:space="preserve">Primär aktör</w:t>
+      </w:r>
+    </w:p>
+    <w:p>
+      <w:pPr>
+        <w:contextualSpacing w:val="0"/>
+      </w:pPr>
+      <w:r>
+        <w:rPr>
+          <w:rtl w:val="0"/>
+        </w:rPr>
+        <w:t xml:space="preserve">Medlem</w:t>
+      </w:r>
+    </w:p>
+    <w:p>
+      <w:pPr>
+        <w:contextualSpacing w:val="0"/>
+      </w:pPr>
+      <w:r>
+        <w:rPr>
+          <w:rtl w:val="0"/>
+        </w:rPr>
+      </w:r>
+    </w:p>
+    <w:p>
+      <w:pPr>
+        <w:contextualSpacing w:val="0"/>
+      </w:pPr>
+      <w:r>
+        <w:rPr>
+          <w:b w:val="1"/>
+          <w:rtl w:val="0"/>
+        </w:rPr>
+        <w:t xml:space="preserve">Förkrav</w:t>
+      </w:r>
+    </w:p>
+    <w:p>
+      <w:pPr>
+        <w:contextualSpacing w:val="0"/>
+      </w:pPr>
+      <w:r>
+        <w:rPr>
+          <w:rtl w:val="0"/>
+        </w:rPr>
+        <w:t xml:space="preserve">Medlemmen har skapar en undersökningen.</w:t>
+      </w:r>
+    </w:p>
+    <w:p>
+      <w:pPr>
+        <w:contextualSpacing w:val="0"/>
+      </w:pPr>
+      <w:r>
+        <w:rPr>
+          <w:rtl w:val="0"/>
+        </w:rPr>
+      </w:r>
+    </w:p>
+    <w:p>
+      <w:pPr>
+        <w:contextualSpacing w:val="0"/>
+      </w:pPr>
+      <w:r>
+        <w:rPr>
+          <w:b w:val="1"/>
+          <w:rtl w:val="0"/>
+        </w:rPr>
+        <w:t xml:space="preserve">Scenario</w:t>
+      </w:r>
+    </w:p>
+    <w:p>
+      <w:pPr>
+        <w:contextualSpacing w:val="0"/>
+      </w:pPr>
+      <w:r>
+        <w:rPr>
+          <w:rtl w:val="0"/>
+        </w:rPr>
+        <w:t xml:space="preserve">Medlemmen klickar på knappen “Dela”. Medlemmen får en bit kod som kan klistras in i html-koden på en egen webbsida eller blogg.</w:t>
+      </w:r>
+    </w:p>
+    <w:p>
+      <w:pPr>
+        <w:contextualSpacing w:val="0"/>
+      </w:pPr>
+      <w:r>
+        <w:rPr>
+          <w:rtl w:val="0"/>
+        </w:rPr>
+      </w:r>
+    </w:p>
+    <w:p>
+      <w:pPr>
+        <w:contextualSpacing w:val="0"/>
+      </w:pPr>
+      <w:r>
+        <w:rPr>
+          <w:rtl w:val="0"/>
+        </w:rPr>
+      </w:r>
+    </w:p>
+    <w:p>
+      <w:pPr>
+        <w:contextualSpacing w:val="0"/>
+      </w:pPr>
+      <w:r>
+        <w:rPr>
+          <w:rtl w:val="0"/>
+        </w:rPr>
+      </w:r>
+    </w:p>
+    <w:p>
+      <w:pPr>
+        <w:pStyle w:val="Heading1"/>
+        <w:contextualSpacing w:val="0"/>
+      </w:pPr>
+      <w:bookmarkStart w:id="6" w:colFirst="0" w:name="h.nxjuf0pjhpjl" w:colLast="0"/>
+      <w:bookmarkEnd w:id="6"/>
+      <w:r>
+        <w:rPr>
+          <w:rtl w:val="0"/>
+        </w:rPr>
+        <w:t xml:space="preserve">Användningsfall 2.1</w:t>
+      </w:r>
+    </w:p>
+    <w:p>
+      <w:pPr>
+        <w:contextualSpacing w:val="0"/>
+      </w:pPr>
+      <w:r>
+        <w:rPr>
+          <w:rtl w:val="0"/>
+        </w:rPr>
+        <w:t xml:space="preserve">En Besökare vill leta upp en undersökning om ett visst ämne. Besökaren använder sökrutan. </w:t>
+      </w:r>
+    </w:p>
+    <w:p>
+      <w:pPr>
+        <w:contextualSpacing w:val="0"/>
+      </w:pPr>
+      <w:r>
+        <w:rPr>
+          <w:rtl w:val="0"/>
+        </w:rPr>
+      </w:r>
+    </w:p>
+    <w:p>
+      <w:pPr>
+        <w:contextualSpacing w:val="0"/>
+      </w:pPr>
+      <w:r>
+        <w:rPr>
+          <w:b w:val="1"/>
+          <w:rtl w:val="0"/>
+        </w:rPr>
+        <w:t xml:space="preserve">Primär aktör</w:t>
+      </w:r>
+    </w:p>
+    <w:p>
+      <w:pPr>
+        <w:contextualSpacing w:val="0"/>
+      </w:pPr>
+      <w:r>
+        <w:rPr>
+          <w:rtl w:val="0"/>
+        </w:rPr>
+        <w:t xml:space="preserve">Besökare</w:t>
+      </w:r>
+    </w:p>
+    <w:p>
+      <w:pPr>
+        <w:contextualSpacing w:val="0"/>
+      </w:pPr>
+      <w:r>
+        <w:rPr>
+          <w:rtl w:val="0"/>
+        </w:rPr>
+      </w:r>
+    </w:p>
+    <w:p>
+      <w:pPr>
+        <w:contextualSpacing w:val="0"/>
+      </w:pPr>
+      <w:r>
+        <w:rPr>
+          <w:b w:val="1"/>
+          <w:rtl w:val="0"/>
+        </w:rPr>
+        <w:t xml:space="preserve">Förkrav</w:t>
+      </w:r>
+    </w:p>
+    <w:p>
+      <w:pPr>
+        <w:contextualSpacing w:val="0"/>
+      </w:pPr>
+      <w:r>
+        <w:rPr>
+          <w:rtl w:val="0"/>
+        </w:rPr>
+        <w:t xml:space="preserve">Besökaren har navigerat sig till webbplatsen.</w:t>
+      </w:r>
+    </w:p>
+    <w:p>
+      <w:pPr>
+        <w:contextualSpacing w:val="0"/>
+      </w:pPr>
+      <w:r>
+        <w:rPr>
+          <w:rtl w:val="0"/>
+        </w:rPr>
+      </w:r>
+    </w:p>
+    <w:p>
+      <w:pPr>
+        <w:contextualSpacing w:val="0"/>
+      </w:pPr>
+      <w:r>
+        <w:rPr>
+          <w:b w:val="1"/>
+          <w:rtl w:val="0"/>
+        </w:rPr>
+        <w:t xml:space="preserve">Huvudscenario</w:t>
+      </w:r>
+    </w:p>
+    <w:p>
+      <w:pPr>
+        <w:numPr>
+          <w:ilvl w:val="0"/>
+          <w:numId w:val="9"/>
+        </w:numPr>
+        <w:ind w:left="720" w:hanging="359"/>
+        <w:contextualSpacing w:val="1"/>
+        <w:rPr>
+          <w:u w:val="none"/>
+        </w:rPr>
+      </w:pPr>
+      <w:r>
+        <w:rPr>
+          <w:rtl w:val="0"/>
+        </w:rPr>
+        <w:t xml:space="preserve">Besökaren skriver in ett sökord och klickar på “Sök”.</w:t>
+      </w:r>
+    </w:p>
+    <w:p>
+      <w:pPr>
+        <w:numPr>
+          <w:ilvl w:val="0"/>
+          <w:numId w:val="9"/>
+        </w:numPr>
+        <w:ind w:left="720" w:hanging="359"/>
+        <w:contextualSpacing w:val="1"/>
+        <w:rPr>
+          <w:u w:val="none"/>
+        </w:rPr>
+      </w:pPr>
+      <w:r>
+        <w:rPr>
+          <w:rtl w:val="0"/>
+        </w:rPr>
+        <w:t xml:space="preserve">Systemet tar emot sökordet och letar efter undersökningar med ordet i titeln eller som är taggade med sökordet.</w:t>
+      </w:r>
+    </w:p>
+    <w:p>
+      <w:pPr>
+        <w:numPr>
+          <w:ilvl w:val="0"/>
+          <w:numId w:val="9"/>
+        </w:numPr>
+        <w:ind w:left="720" w:hanging="359"/>
+        <w:contextualSpacing w:val="1"/>
+        <w:rPr>
+          <w:u w:val="none"/>
+        </w:rPr>
+      </w:pPr>
+      <w:r>
+        <w:rPr>
+          <w:rtl w:val="0"/>
+        </w:rPr>
+        <w:t xml:space="preserve">Systemet skickar tillbaka en lista med undersökningar som matchar.</w:t>
+      </w:r>
+    </w:p>
+    <w:p>
+      <w:pPr>
+        <w:contextualSpacing w:val="0"/>
+      </w:pPr>
+      <w:r>
+        <w:rPr>
+          <w:rtl w:val="0"/>
+        </w:rPr>
+      </w:r>
+    </w:p>
+    <w:p>
+      <w:pPr>
+        <w:contextualSpacing w:val="0"/>
+      </w:pPr>
+      <w:r>
+        <w:rPr>
+          <w:b w:val="1"/>
+          <w:rtl w:val="0"/>
+        </w:rPr>
+        <w:t xml:space="preserve">Alternativa scenarion</w:t>
+      </w:r>
+    </w:p>
+    <w:p>
+      <w:pPr>
+        <w:contextualSpacing w:val="0"/>
+      </w:pPr>
+      <w:r>
+        <w:rPr>
+          <w:rtl w:val="0"/>
+        </w:rPr>
+      </w:r>
+    </w:p>
+    <w:p>
+      <w:pPr>
+        <w:contextualSpacing w:val="0"/>
+      </w:pPr>
+      <w:r>
+        <w:rPr>
+          <w:rtl w:val="0"/>
+        </w:rPr>
+        <w:t xml:space="preserve">2a Besökaren skrev inget i sökrutan.</w:t>
+      </w:r>
+    </w:p>
+    <w:p>
+      <w:pPr>
+        <w:numPr>
+          <w:ilvl w:val="0"/>
+          <w:numId w:val="3"/>
+        </w:numPr>
+        <w:ind w:left="720" w:hanging="359"/>
+        <w:contextualSpacing w:val="1"/>
+        <w:rPr>
+          <w:u w:val="none"/>
+        </w:rPr>
+      </w:pPr>
+      <w:r>
+        <w:rPr>
+          <w:rtl w:val="0"/>
+        </w:rPr>
+        <w:t xml:space="preserve">Systemet ber besökaren att skriva något i sökrutan.</w:t>
+      </w:r>
+    </w:p>
+    <w:p>
+      <w:pPr>
+        <w:numPr>
+          <w:ilvl w:val="0"/>
+          <w:numId w:val="3"/>
+        </w:numPr>
+        <w:ind w:left="720" w:hanging="359"/>
+        <w:contextualSpacing w:val="1"/>
+        <w:rPr>
+          <w:u w:val="none"/>
+        </w:rPr>
+      </w:pPr>
+      <w:r>
+        <w:rPr>
+          <w:rtl w:val="0"/>
+        </w:rPr>
+        <w:t xml:space="preserve">Gå till steg 1 i huvudscenario.</w:t>
+      </w:r>
+    </w:p>
+    <w:p>
+      <w:pPr>
+        <w:contextualSpacing w:val="0"/>
+      </w:pPr>
+      <w:r>
+        <w:rPr>
+          <w:rtl w:val="0"/>
+        </w:rPr>
+      </w:r>
+    </w:p>
+    <w:p>
+      <w:pPr>
+        <w:contextualSpacing w:val="0"/>
+      </w:pPr>
+      <w:r>
+        <w:rPr>
+          <w:rtl w:val="0"/>
+        </w:rPr>
+        <w:t xml:space="preserve">3a Systemet hittar inga matchande undersökningar.</w:t>
       </w:r>
     </w:p>
     <w:p>
@@ -1288,14 +1810,579 @@
         <w:rPr>
           <w:rtl w:val="0"/>
         </w:rPr>
-        <w:t xml:space="preserve">Systemet skickar tillbaka formuläret och skriver vad som gick fel.</w:t>
+        <w:t xml:space="preserve">Systemet meddelar besökaren om att inget hittades.</w:t>
+      </w:r>
+    </w:p>
+    <w:p>
+      <w:pPr>
+        <w:contextualSpacing w:val="0"/>
+      </w:pPr>
+      <w:r>
+        <w:rPr>
+          <w:rtl w:val="0"/>
+        </w:rPr>
+      </w:r>
+    </w:p>
+    <w:p>
+      <w:pPr>
+        <w:contextualSpacing w:val="0"/>
+      </w:pPr>
+      <w:r>
+        <w:rPr>
+          <w:rtl w:val="0"/>
+        </w:rPr>
+      </w:r>
+    </w:p>
+    <w:p>
+      <w:pPr>
+        <w:pStyle w:val="Heading1"/>
+        <w:contextualSpacing w:val="0"/>
+      </w:pPr>
+      <w:bookmarkStart w:id="7" w:colFirst="0" w:name="h.td22fxmnyopc" w:colLast="0"/>
+      <w:bookmarkEnd w:id="7"/>
+      <w:r>
+        <w:rPr>
+          <w:rtl w:val="0"/>
+        </w:rPr>
+        <w:t xml:space="preserve">Användningsfall 2.2</w:t>
+      </w:r>
+    </w:p>
+    <w:p>
+      <w:pPr>
+        <w:contextualSpacing w:val="0"/>
+      </w:pPr>
+      <w:r>
+        <w:rPr>
+          <w:rtl w:val="0"/>
+        </w:rPr>
+        <w:t xml:space="preserve">En Besökare letar igenom de olika kategorierna för att hitta en undersökning i ämnet som intresserar honom/henne.</w:t>
+      </w:r>
+    </w:p>
+    <w:p>
+      <w:pPr>
+        <w:contextualSpacing w:val="0"/>
+      </w:pPr>
+      <w:r>
+        <w:rPr>
+          <w:rtl w:val="0"/>
+        </w:rPr>
+      </w:r>
+    </w:p>
+    <w:p>
+      <w:pPr>
+        <w:contextualSpacing w:val="0"/>
+      </w:pPr>
+      <w:r>
+        <w:rPr>
+          <w:b w:val="1"/>
+          <w:rtl w:val="0"/>
+        </w:rPr>
+        <w:t xml:space="preserve">Primär aktör</w:t>
+      </w:r>
+    </w:p>
+    <w:p>
+      <w:pPr>
+        <w:contextualSpacing w:val="0"/>
+      </w:pPr>
+      <w:r>
+        <w:rPr>
+          <w:rtl w:val="0"/>
+        </w:rPr>
+        <w:t xml:space="preserve">Besökare</w:t>
+      </w:r>
+    </w:p>
+    <w:p>
+      <w:pPr>
+        <w:contextualSpacing w:val="0"/>
+      </w:pPr>
+      <w:r>
+        <w:rPr>
+          <w:rtl w:val="0"/>
+        </w:rPr>
+      </w:r>
+    </w:p>
+    <w:p>
+      <w:pPr>
+        <w:contextualSpacing w:val="0"/>
+      </w:pPr>
+      <w:r>
+        <w:rPr>
+          <w:b w:val="1"/>
+          <w:rtl w:val="0"/>
+        </w:rPr>
+        <w:t xml:space="preserve">Förkrav</w:t>
+      </w:r>
+    </w:p>
+    <w:p>
+      <w:pPr>
+        <w:contextualSpacing w:val="0"/>
+      </w:pPr>
+      <w:r>
+        <w:rPr>
+          <w:rtl w:val="0"/>
+        </w:rPr>
+        <w:t xml:space="preserve">Besökaren har navigerat sig till webbplatsen.</w:t>
+      </w:r>
+    </w:p>
+    <w:p>
+      <w:pPr>
+        <w:contextualSpacing w:val="0"/>
+      </w:pPr>
+      <w:r>
+        <w:rPr>
+          <w:rtl w:val="0"/>
+        </w:rPr>
+      </w:r>
+    </w:p>
+    <w:p>
+      <w:pPr>
+        <w:contextualSpacing w:val="0"/>
+      </w:pPr>
+      <w:r>
+        <w:rPr>
+          <w:rtl w:val="0"/>
+        </w:rPr>
+      </w:r>
+    </w:p>
+    <w:p>
+      <w:pPr>
+        <w:contextualSpacing w:val="0"/>
+      </w:pPr>
+      <w:r>
+        <w:rPr>
+          <w:b w:val="1"/>
+          <w:rtl w:val="0"/>
+        </w:rPr>
+        <w:t xml:space="preserve">Scenario</w:t>
+      </w:r>
+    </w:p>
+    <w:p>
+      <w:pPr>
+        <w:contextualSpacing w:val="0"/>
+      </w:pPr>
+      <w:r>
+        <w:rPr>
+          <w:rtl w:val="0"/>
+        </w:rPr>
+        <w:t xml:space="preserve">Besökaren klickar på en kategori i en lista över kategorier. Systemet presenterar de undersökningar som finns i kategorin. Om kategorin är tom så visas ett meddelande om detta.</w:t>
+      </w:r>
+    </w:p>
+    <w:p>
+      <w:pPr>
+        <w:contextualSpacing w:val="0"/>
+      </w:pPr>
+      <w:r>
+        <w:rPr>
+          <w:rtl w:val="0"/>
+        </w:rPr>
+      </w:r>
+    </w:p>
+    <w:p>
+      <w:pPr>
+        <w:contextualSpacing w:val="0"/>
+      </w:pPr>
+      <w:r>
+        <w:rPr>
+          <w:rtl w:val="0"/>
+        </w:rPr>
+      </w:r>
+    </w:p>
+    <w:p>
+      <w:pPr>
+        <w:pStyle w:val="Heading1"/>
+        <w:contextualSpacing w:val="0"/>
+      </w:pPr>
+      <w:bookmarkStart w:id="8" w:colFirst="0" w:name="h.hlx9qxxp3h3m" w:colLast="0"/>
+      <w:bookmarkEnd w:id="8"/>
+      <w:r>
+        <w:rPr>
+          <w:rtl w:val="0"/>
+        </w:rPr>
+        <w:t xml:space="preserve">Användningsfall 2.3</w:t>
+      </w:r>
+    </w:p>
+    <w:p>
+      <w:pPr>
+        <w:contextualSpacing w:val="0"/>
+      </w:pPr>
+      <w:r>
+        <w:rPr>
+          <w:rtl w:val="0"/>
+        </w:rPr>
+        <w:t xml:space="preserve">En besökare vill rösta i en undersökning.</w:t>
+      </w:r>
+    </w:p>
+    <w:p>
+      <w:pPr>
+        <w:contextualSpacing w:val="0"/>
+      </w:pPr>
+      <w:r>
+        <w:rPr>
+          <w:rtl w:val="0"/>
+        </w:rPr>
+      </w:r>
+    </w:p>
+    <w:p>
+      <w:pPr>
+        <w:contextualSpacing w:val="0"/>
+      </w:pPr>
+      <w:r>
+        <w:rPr>
+          <w:b w:val="1"/>
+          <w:rtl w:val="0"/>
+        </w:rPr>
+        <w:t xml:space="preserve">Primär aktör</w:t>
+      </w:r>
+    </w:p>
+    <w:p>
+      <w:pPr>
+        <w:contextualSpacing w:val="0"/>
+      </w:pPr>
+      <w:r>
+        <w:rPr>
+          <w:rtl w:val="0"/>
+        </w:rPr>
+        <w:t xml:space="preserve">Besökare</w:t>
+      </w:r>
+    </w:p>
+    <w:p>
+      <w:pPr>
+        <w:contextualSpacing w:val="0"/>
+      </w:pPr>
+      <w:r>
+        <w:rPr>
+          <w:rtl w:val="0"/>
+        </w:rPr>
+      </w:r>
+    </w:p>
+    <w:p>
+      <w:pPr>
+        <w:contextualSpacing w:val="0"/>
+      </w:pPr>
+      <w:r>
+        <w:rPr>
+          <w:b w:val="1"/>
+          <w:rtl w:val="0"/>
+        </w:rPr>
+        <w:t xml:space="preserve">Förkrav</w:t>
+      </w:r>
+    </w:p>
+    <w:p>
+      <w:pPr>
+        <w:contextualSpacing w:val="0"/>
+      </w:pPr>
+      <w:r>
+        <w:rPr>
+          <w:rtl w:val="0"/>
+        </w:rPr>
+        <w:t xml:space="preserve">Besökaren har navigerat sig till webbplatsen och har valt en undersökning att rösta i.</w:t>
+      </w:r>
+    </w:p>
+    <w:p>
+      <w:pPr>
+        <w:contextualSpacing w:val="0"/>
+      </w:pPr>
+      <w:r>
+        <w:rPr>
+          <w:rtl w:val="0"/>
+        </w:rPr>
+      </w:r>
+    </w:p>
+    <w:p>
+      <w:pPr>
+        <w:contextualSpacing w:val="0"/>
+      </w:pPr>
+      <w:r>
+        <w:rPr>
+          <w:b w:val="1"/>
+          <w:rtl w:val="0"/>
+        </w:rPr>
+        <w:t xml:space="preserve">Scenario</w:t>
+      </w:r>
+    </w:p>
+    <w:p>
+      <w:pPr>
+        <w:contextualSpacing w:val="0"/>
+      </w:pPr>
+      <w:r>
+        <w:rPr>
+          <w:rtl w:val="0"/>
+        </w:rPr>
+        <w:t xml:space="preserve">Besökaren läser frågan och kollar på alternativen. Han/hon klickar på alternativet som låter bäst och skickar iväg rösten. Systemet tackar och frågar om besökaren vill se resultatet.</w:t>
+      </w:r>
+    </w:p>
+    <w:p>
+      <w:pPr>
+        <w:contextualSpacing w:val="0"/>
+      </w:pPr>
+      <w:r>
+        <w:rPr>
+          <w:rtl w:val="0"/>
+        </w:rPr>
+      </w:r>
+    </w:p>
+    <w:p>
+      <w:pPr>
+        <w:contextualSpacing w:val="0"/>
+      </w:pPr>
+      <w:r>
+        <w:rPr>
+          <w:rtl w:val="0"/>
+        </w:rPr>
+      </w:r>
+    </w:p>
+    <w:p>
+      <w:pPr>
+        <w:pStyle w:val="Heading1"/>
+        <w:contextualSpacing w:val="0"/>
+      </w:pPr>
+      <w:bookmarkStart w:id="9" w:colFirst="0" w:name="h.widfl95kuzkt" w:colLast="0"/>
+      <w:bookmarkEnd w:id="9"/>
+      <w:r>
+        <w:rPr>
+          <w:rtl w:val="0"/>
+        </w:rPr>
+        <w:t xml:space="preserve">Användningsfall 2.4</w:t>
+      </w:r>
+    </w:p>
+    <w:p>
+      <w:pPr>
+        <w:contextualSpacing w:val="0"/>
+      </w:pPr>
+      <w:r>
+        <w:rPr>
+          <w:rtl w:val="0"/>
+        </w:rPr>
+        <w:t xml:space="preserve">En besökare vill se resultatet av en undersökning.</w:t>
+      </w:r>
+    </w:p>
+    <w:p>
+      <w:pPr>
+        <w:contextualSpacing w:val="0"/>
+      </w:pPr>
+      <w:r>
+        <w:rPr>
+          <w:rtl w:val="0"/>
+        </w:rPr>
+      </w:r>
+    </w:p>
+    <w:p>
+      <w:pPr>
+        <w:contextualSpacing w:val="0"/>
+      </w:pPr>
+      <w:r>
+        <w:rPr>
+          <w:b w:val="1"/>
+          <w:rtl w:val="0"/>
+        </w:rPr>
+        <w:t xml:space="preserve">Primär aktör</w:t>
+      </w:r>
+    </w:p>
+    <w:p>
+      <w:pPr>
+        <w:contextualSpacing w:val="0"/>
+      </w:pPr>
+      <w:r>
+        <w:rPr>
+          <w:rtl w:val="0"/>
+        </w:rPr>
+        <w:t xml:space="preserve">Besökare</w:t>
+      </w:r>
+    </w:p>
+    <w:p>
+      <w:pPr>
+        <w:contextualSpacing w:val="0"/>
+      </w:pPr>
+      <w:r>
+        <w:rPr>
+          <w:rtl w:val="0"/>
+        </w:rPr>
+      </w:r>
+    </w:p>
+    <w:p>
+      <w:pPr>
+        <w:contextualSpacing w:val="0"/>
+      </w:pPr>
+      <w:r>
+        <w:rPr>
+          <w:b w:val="1"/>
+          <w:rtl w:val="0"/>
+        </w:rPr>
+        <w:t xml:space="preserve">Förkrav</w:t>
+      </w:r>
+    </w:p>
+    <w:p>
+      <w:pPr>
+        <w:contextualSpacing w:val="0"/>
+      </w:pPr>
+      <w:r>
+        <w:rPr>
+          <w:rtl w:val="0"/>
+        </w:rPr>
+        <w:t xml:space="preserve">Besökaren har navigerat till webbplatsen och har röstat i en undersökning.</w:t>
+      </w:r>
+    </w:p>
+    <w:p>
+      <w:pPr>
+        <w:contextualSpacing w:val="0"/>
+      </w:pPr>
+      <w:r>
+        <w:rPr>
+          <w:rtl w:val="0"/>
+        </w:rPr>
+      </w:r>
+    </w:p>
+    <w:p>
+      <w:pPr>
+        <w:contextualSpacing w:val="0"/>
+      </w:pPr>
+      <w:r>
+        <w:rPr>
+          <w:rtl w:val="0"/>
+        </w:rPr>
+      </w:r>
+    </w:p>
+    <w:p>
+      <w:pPr>
+        <w:contextualSpacing w:val="0"/>
+      </w:pPr>
+      <w:r>
+        <w:rPr>
+          <w:b w:val="1"/>
+          <w:rtl w:val="0"/>
+        </w:rPr>
+        <w:t xml:space="preserve">Scenario</w:t>
+      </w:r>
+    </w:p>
+    <w:p>
+      <w:pPr>
+        <w:contextualSpacing w:val="0"/>
+      </w:pPr>
+      <w:r>
+        <w:rPr>
+          <w:rtl w:val="0"/>
+        </w:rPr>
+        <w:t xml:space="preserve">Besökaren klickar på “Se resultat”. Systemet skickar ett cirkeldiagram som visar hur besökare har röstat, och kommentarer från andra besökare. </w:t>
+      </w:r>
+    </w:p>
+    <w:p>
+      <w:pPr>
+        <w:pStyle w:val="Heading1"/>
+        <w:contextualSpacing w:val="0"/>
+      </w:pPr>
+      <w:bookmarkStart w:id="10" w:colFirst="0" w:name="h.bjufzviscx0u" w:colLast="0"/>
+      <w:bookmarkEnd w:id="10"/>
+      <w:r>
+        <w:rPr>
+          <w:rtl w:val="0"/>
+        </w:rPr>
+        <w:t xml:space="preserve">Användningsfall 2.5</w:t>
+      </w:r>
+    </w:p>
+    <w:p>
+      <w:pPr>
+        <w:contextualSpacing w:val="0"/>
+      </w:pPr>
+      <w:r>
+        <w:rPr>
+          <w:rtl w:val="0"/>
+        </w:rPr>
+        <w:t xml:space="preserve">Besökaren vill kommentera på resultat av en undersökning.  </w:t>
+      </w:r>
+    </w:p>
+    <w:p>
+      <w:pPr>
+        <w:contextualSpacing w:val="0"/>
+      </w:pPr>
+      <w:r>
+        <w:rPr>
+          <w:rtl w:val="0"/>
+        </w:rPr>
+      </w:r>
+    </w:p>
+    <w:p>
+      <w:pPr>
+        <w:contextualSpacing w:val="0"/>
+      </w:pPr>
+      <w:r>
+        <w:rPr>
+          <w:b w:val="1"/>
+          <w:rtl w:val="0"/>
+        </w:rPr>
+        <w:t xml:space="preserve">Primär aktör</w:t>
+      </w:r>
+    </w:p>
+    <w:p>
+      <w:pPr>
+        <w:contextualSpacing w:val="0"/>
+      </w:pPr>
+      <w:r>
+        <w:rPr>
+          <w:rtl w:val="0"/>
+        </w:rPr>
+        <w:t xml:space="preserve">Besökare</w:t>
+      </w:r>
+    </w:p>
+    <w:p>
+      <w:pPr>
+        <w:contextualSpacing w:val="0"/>
+      </w:pPr>
+      <w:r>
+        <w:rPr>
+          <w:rtl w:val="0"/>
+        </w:rPr>
+      </w:r>
+    </w:p>
+    <w:p>
+      <w:pPr>
+        <w:contextualSpacing w:val="0"/>
+      </w:pPr>
+      <w:r>
+        <w:rPr>
+          <w:b w:val="1"/>
+          <w:rtl w:val="0"/>
+        </w:rPr>
+        <w:t xml:space="preserve">Förkrav</w:t>
+      </w:r>
+    </w:p>
+    <w:p>
+      <w:pPr>
+        <w:contextualSpacing w:val="0"/>
+      </w:pPr>
+      <w:r>
+        <w:rPr>
+          <w:rtl w:val="0"/>
+        </w:rPr>
+        <w:t xml:space="preserve">Besökaren har sett resultatet av en undersökning.</w:t>
+      </w:r>
+    </w:p>
+    <w:p>
+      <w:pPr>
+        <w:contextualSpacing w:val="0"/>
+      </w:pPr>
+      <w:r>
+        <w:rPr>
+          <w:rtl w:val="0"/>
+        </w:rPr>
+      </w:r>
+    </w:p>
+    <w:p>
+      <w:pPr>
+        <w:contextualSpacing w:val="0"/>
+      </w:pPr>
+      <w:r>
+        <w:rPr>
+          <w:b w:val="1"/>
+          <w:rtl w:val="0"/>
+        </w:rPr>
+        <w:t xml:space="preserve">Huvudscenario</w:t>
       </w:r>
     </w:p>
     <w:p>
       <w:pPr>
         <w:numPr>
           <w:ilvl w:val="0"/>
-          <w:numId w:val="12"/>
+          <w:numId w:val="16"/>
         </w:numPr>
         <w:ind w:left="720" w:hanging="359"/>
         <w:contextualSpacing w:val="1"/>
@@ -1307,14 +2394,14 @@
         <w:rPr>
           <w:rtl w:val="0"/>
         </w:rPr>
-        <w:t xml:space="preserve">Medlemmen rättar till felen och skickar formuläret igen.</w:t>
+        <w:t xml:space="preserve">Besökaren skriver en kommentar i textfältet för detta, och skickar iväg det.</w:t>
       </w:r>
     </w:p>
     <w:p>
       <w:pPr>
         <w:numPr>
           <w:ilvl w:val="0"/>
-          <w:numId w:val="12"/>
+          <w:numId w:val="16"/>
         </w:numPr>
         <w:ind w:left="720" w:hanging="359"/>
         <w:contextualSpacing w:val="1"/>
@@ -1326,320 +2413,14 @@
         <w:rPr>
           <w:rtl w:val="0"/>
         </w:rPr>
-        <w:t xml:space="preserve">Gå till steg 4 i huvudscenariot.</w:t>
-      </w:r>
-    </w:p>
-    <w:p>
-      <w:pPr>
-        <w:contextualSpacing w:val="0"/>
-      </w:pPr>
-      <w:r>
-        <w:rPr>
-          <w:rtl w:val="0"/>
-        </w:rPr>
-      </w:r>
-    </w:p>
-    <w:p>
-      <w:pPr>
-        <w:contextualSpacing w:val="0"/>
-      </w:pPr>
-      <w:r>
-        <w:rPr>
-          <w:rtl w:val="0"/>
-        </w:rPr>
-      </w:r>
-    </w:p>
-    <w:p>
-      <w:pPr>
-        <w:pStyle w:val="Heading1"/>
-        <w:contextualSpacing w:val="0"/>
-      </w:pPr>
-      <w:bookmarkStart w:id="4" w:colFirst="0" w:name="h.qxorzhl710rg" w:colLast="0"/>
-      <w:bookmarkEnd w:id="4"/>
-      <w:r>
-        <w:rPr>
-          <w:rtl w:val="0"/>
-        </w:rPr>
-      </w:r>
-    </w:p>
-    <w:p>
-      <w:pPr>
-        <w:pStyle w:val="Heading1"/>
-        <w:contextualSpacing w:val="0"/>
-      </w:pPr>
-      <w:bookmarkStart w:id="5" w:colFirst="0" w:name="h.eaa7isn93in7" w:colLast="0"/>
-      <w:bookmarkEnd w:id="5"/>
-      <w:r>
-        <w:rPr>
-          <w:rtl w:val="0"/>
-        </w:rPr>
-        <w:t xml:space="preserve">Användningsfall</w:t>
-      </w:r>
-      <w:r>
-        <w:rPr>
-          <w:rtl w:val="0"/>
-        </w:rPr>
-        <w:t xml:space="preserve"> 1.4</w:t>
-      </w:r>
-    </w:p>
-    <w:p>
-      <w:pPr>
-        <w:contextualSpacing w:val="0"/>
-      </w:pPr>
-      <w:r>
-        <w:rPr>
-          <w:rtl w:val="0"/>
-        </w:rPr>
-        <w:t xml:space="preserve">Medlemmen vill dela undersökningen på andra webbplatser.</w:t>
-      </w:r>
-    </w:p>
-    <w:p>
-      <w:pPr>
-        <w:contextualSpacing w:val="0"/>
-      </w:pPr>
-      <w:r>
-        <w:rPr>
-          <w:rtl w:val="0"/>
-        </w:rPr>
-      </w:r>
-    </w:p>
-    <w:p>
-      <w:pPr>
-        <w:contextualSpacing w:val="0"/>
-      </w:pPr>
-      <w:r>
-        <w:rPr>
-          <w:b w:val="1"/>
-          <w:rtl w:val="0"/>
-        </w:rPr>
-        <w:t xml:space="preserve">Primär aktör</w:t>
-      </w:r>
-    </w:p>
-    <w:p>
-      <w:pPr>
-        <w:contextualSpacing w:val="0"/>
-      </w:pPr>
-      <w:r>
-        <w:rPr>
-          <w:rtl w:val="0"/>
-        </w:rPr>
-        <w:t xml:space="preserve">Medlem</w:t>
-      </w:r>
-    </w:p>
-    <w:p>
-      <w:pPr>
-        <w:contextualSpacing w:val="0"/>
-      </w:pPr>
-      <w:r>
-        <w:rPr>
-          <w:rtl w:val="0"/>
-        </w:rPr>
-      </w:r>
-    </w:p>
-    <w:p>
-      <w:pPr>
-        <w:contextualSpacing w:val="0"/>
-      </w:pPr>
-      <w:r>
-        <w:rPr>
-          <w:b w:val="1"/>
-          <w:rtl w:val="0"/>
-        </w:rPr>
-        <w:t xml:space="preserve">Förkrav</w:t>
-      </w:r>
-    </w:p>
-    <w:p>
-      <w:pPr>
-        <w:contextualSpacing w:val="0"/>
-      </w:pPr>
-      <w:r>
-        <w:rPr>
-          <w:rtl w:val="0"/>
-        </w:rPr>
-        <w:t xml:space="preserve">Medlemmen har skapar en undersökningen.</w:t>
-      </w:r>
-    </w:p>
-    <w:p>
-      <w:pPr>
-        <w:contextualSpacing w:val="0"/>
-      </w:pPr>
-      <w:r>
-        <w:rPr>
-          <w:rtl w:val="0"/>
-        </w:rPr>
-      </w:r>
-    </w:p>
-    <w:p>
-      <w:pPr>
-        <w:contextualSpacing w:val="0"/>
-      </w:pPr>
-      <w:r>
-        <w:rPr>
-          <w:b w:val="1"/>
-          <w:rtl w:val="0"/>
-        </w:rPr>
-        <w:t xml:space="preserve">Scenario</w:t>
-      </w:r>
-    </w:p>
-    <w:p>
-      <w:pPr>
-        <w:contextualSpacing w:val="0"/>
-      </w:pPr>
-      <w:r>
-        <w:rPr>
-          <w:rtl w:val="0"/>
-        </w:rPr>
-        <w:t xml:space="preserve">Medlemmen klickar på knappen “Dela”. Medlemmen får en bit kod som kan klistras in i html-koden på en egen webbsida eller blogg.</w:t>
-      </w:r>
-    </w:p>
-    <w:p>
-      <w:pPr>
-        <w:contextualSpacing w:val="0"/>
-      </w:pPr>
-      <w:r>
-        <w:rPr>
-          <w:rtl w:val="0"/>
-        </w:rPr>
-      </w:r>
-    </w:p>
-    <w:p>
-      <w:pPr>
-        <w:contextualSpacing w:val="0"/>
-      </w:pPr>
-      <w:r>
-        <w:rPr>
-          <w:rtl w:val="0"/>
-        </w:rPr>
-      </w:r>
-    </w:p>
-    <w:p>
-      <w:pPr>
-        <w:contextualSpacing w:val="0"/>
-      </w:pPr>
-      <w:r>
-        <w:rPr>
-          <w:rtl w:val="0"/>
-        </w:rPr>
-      </w:r>
-    </w:p>
-    <w:p>
-      <w:pPr>
-        <w:pStyle w:val="Heading1"/>
-        <w:contextualSpacing w:val="0"/>
-      </w:pPr>
-      <w:bookmarkStart w:id="6" w:colFirst="0" w:name="h.nxjuf0pjhpjl" w:colLast="0"/>
-      <w:bookmarkEnd w:id="6"/>
-      <w:r>
-        <w:rPr>
-          <w:rtl w:val="0"/>
-        </w:rPr>
-        <w:t xml:space="preserve">Användningsfall 2.1</w:t>
-      </w:r>
-    </w:p>
-    <w:p>
-      <w:pPr>
-        <w:contextualSpacing w:val="0"/>
-      </w:pPr>
-      <w:r>
-        <w:rPr>
-          <w:rtl w:val="0"/>
-        </w:rPr>
-        <w:t xml:space="preserve">En Besökare vill leta upp en undersökning om ett visst ämne. Besökaren använder sökrutan. </w:t>
-      </w:r>
-    </w:p>
-    <w:p>
-      <w:pPr>
-        <w:contextualSpacing w:val="0"/>
-      </w:pPr>
-      <w:r>
-        <w:rPr>
-          <w:rtl w:val="0"/>
-        </w:rPr>
-      </w:r>
-    </w:p>
-    <w:p>
-      <w:pPr>
-        <w:contextualSpacing w:val="0"/>
-      </w:pPr>
-      <w:r>
-        <w:rPr>
-          <w:b w:val="1"/>
-          <w:rtl w:val="0"/>
-        </w:rPr>
-        <w:t xml:space="preserve">Primär aktör</w:t>
-      </w:r>
-    </w:p>
-    <w:p>
-      <w:pPr>
-        <w:contextualSpacing w:val="0"/>
-      </w:pPr>
-      <w:r>
-        <w:rPr>
-          <w:rtl w:val="0"/>
-        </w:rPr>
-        <w:t xml:space="preserve">Besökare</w:t>
-      </w:r>
-    </w:p>
-    <w:p>
-      <w:pPr>
-        <w:contextualSpacing w:val="0"/>
-      </w:pPr>
-      <w:r>
-        <w:rPr>
-          <w:rtl w:val="0"/>
-        </w:rPr>
-      </w:r>
-    </w:p>
-    <w:p>
-      <w:pPr>
-        <w:contextualSpacing w:val="0"/>
-      </w:pPr>
-      <w:r>
-        <w:rPr>
-          <w:b w:val="1"/>
-          <w:rtl w:val="0"/>
-        </w:rPr>
-        <w:t xml:space="preserve">Förkrav</w:t>
-      </w:r>
-    </w:p>
-    <w:p>
-      <w:pPr>
-        <w:contextualSpacing w:val="0"/>
-      </w:pPr>
-      <w:r>
-        <w:rPr>
-          <w:rtl w:val="0"/>
-        </w:rPr>
-        <w:t xml:space="preserve">Besökaren har navigerat sig till webbplatsen.</w:t>
-      </w:r>
-    </w:p>
-    <w:p>
-      <w:pPr>
-        <w:contextualSpacing w:val="0"/>
-      </w:pPr>
-      <w:r>
-        <w:rPr>
-          <w:rtl w:val="0"/>
-        </w:rPr>
-      </w:r>
-    </w:p>
-    <w:p>
-      <w:pPr>
-        <w:contextualSpacing w:val="0"/>
-      </w:pPr>
-      <w:r>
-        <w:rPr>
-          <w:b w:val="1"/>
-          <w:rtl w:val="0"/>
-        </w:rPr>
-        <w:t xml:space="preserve">Huvudscenario</w:t>
+        <w:t xml:space="preserve">Systemet kontrollerar kommentaren och laddar om sidan åt besökaren.</w:t>
       </w:r>
     </w:p>
     <w:p>
       <w:pPr>
         <w:numPr>
           <w:ilvl w:val="0"/>
-          <w:numId w:val="11"/>
+          <w:numId w:val="16"/>
         </w:numPr>
         <w:ind w:left="720" w:hanging="359"/>
         <w:contextualSpacing w:val="1"/>
@@ -1651,45 +2432,7 @@
         <w:rPr>
           <w:rtl w:val="0"/>
         </w:rPr>
-        <w:t xml:space="preserve">Besökaren skriver in ett sökord och klickar på “Sök”.</w:t>
-      </w:r>
-    </w:p>
-    <w:p>
-      <w:pPr>
-        <w:numPr>
-          <w:ilvl w:val="0"/>
-          <w:numId w:val="11"/>
-        </w:numPr>
-        <w:ind w:left="720" w:hanging="359"/>
-        <w:contextualSpacing w:val="1"/>
-        <w:rPr>
-          <w:u w:val="none"/>
-        </w:rPr>
-      </w:pPr>
-      <w:r>
-        <w:rPr>
-          <w:rtl w:val="0"/>
-        </w:rPr>
-        <w:t xml:space="preserve">Systemet tar emot sökordet och letar efter undersökningar med ordet i titeln eller som är taggade med sökordet.</w:t>
-      </w:r>
-    </w:p>
-    <w:p>
-      <w:pPr>
-        <w:numPr>
-          <w:ilvl w:val="0"/>
-          <w:numId w:val="11"/>
-        </w:numPr>
-        <w:ind w:left="720" w:hanging="359"/>
-        <w:contextualSpacing w:val="1"/>
-        <w:rPr>
-          <w:u w:val="none"/>
-        </w:rPr>
-      </w:pPr>
-      <w:r>
-        <w:rPr>
-          <w:rtl w:val="0"/>
-        </w:rPr>
-        <w:t xml:space="preserve">Systemet skickar tillbaka en lista med undersökningar som matchar.</w:t>
+        <w:t xml:space="preserve">Besökaren kan nu se sin kommentar över alla de äldre kommentarerna.</w:t>
       </w:r>
     </w:p>
     <w:p>
@@ -1732,66 +2475,7 @@
         <w:rPr>
           <w:rtl w:val="0"/>
         </w:rPr>
-        <w:t xml:space="preserve">2a Besökaren skrev inget i sökrutan.</w:t>
-      </w:r>
-    </w:p>
-    <w:p>
-      <w:pPr>
-        <w:numPr>
-          <w:ilvl w:val="0"/>
-          <w:numId w:val="3"/>
-        </w:numPr>
-        <w:ind w:left="720" w:hanging="359"/>
-        <w:contextualSpacing w:val="1"/>
-        <w:rPr>
-          <w:u w:val="none"/>
-        </w:rPr>
-      </w:pPr>
-      <w:r>
-        <w:rPr>
-          <w:rtl w:val="0"/>
-        </w:rPr>
-        <w:t xml:space="preserve">Systemet ber besökaren att skriva något i sökrutan.</w:t>
-      </w:r>
-    </w:p>
-    <w:p>
-      <w:pPr>
-        <w:numPr>
-          <w:ilvl w:val="0"/>
-          <w:numId w:val="3"/>
-        </w:numPr>
-        <w:ind w:left="720" w:hanging="359"/>
-        <w:contextualSpacing w:val="1"/>
-        <w:rPr>
-          <w:u w:val="none"/>
-        </w:rPr>
-      </w:pPr>
-      <w:r>
-        <w:rPr>
-          <w:rtl w:val="0"/>
-        </w:rPr>
-        <w:t xml:space="preserve">Gå till steg 1 i huvudscenario.</w:t>
-      </w:r>
-    </w:p>
-    <w:p>
-      <w:pPr>
-        <w:contextualSpacing w:val="0"/>
-      </w:pPr>
-      <w:r>
-        <w:rPr>
-          <w:rtl w:val="0"/>
-        </w:rPr>
-      </w:r>
-    </w:p>
-    <w:p>
-      <w:pPr>
-        <w:contextualSpacing w:val="0"/>
-      </w:pPr>
-      <w:r>
-        <w:rPr>
-          <w:rtl w:val="0"/>
-        </w:rPr>
-        <w:t xml:space="preserve">3a Systemet hittar inga matchande undersökningar.</w:t>
+        <w:t xml:space="preserve">2A Besökaren skrev inget i fältet.</w:t>
       </w:r>
     </w:p>
     <w:p>
@@ -1810,698 +2494,14 @@
         <w:rPr>
           <w:rtl w:val="0"/>
         </w:rPr>
-        <w:t xml:space="preserve">Systemet meddelar besökaren om att inget hittades.</w:t>
-      </w:r>
-    </w:p>
-    <w:p>
-      <w:pPr>
-        <w:contextualSpacing w:val="0"/>
-      </w:pPr>
-      <w:r>
-        <w:rPr>
-          <w:rtl w:val="0"/>
-        </w:rPr>
-      </w:r>
-    </w:p>
-    <w:p>
-      <w:pPr>
-        <w:contextualSpacing w:val="0"/>
-      </w:pPr>
-      <w:r>
-        <w:rPr>
-          <w:rtl w:val="0"/>
-        </w:rPr>
-      </w:r>
-    </w:p>
-    <w:p>
-      <w:pPr>
-        <w:pStyle w:val="Heading1"/>
-        <w:contextualSpacing w:val="0"/>
-      </w:pPr>
-      <w:bookmarkStart w:id="7" w:colFirst="0" w:name="h.td22fxmnyopc" w:colLast="0"/>
-      <w:bookmarkEnd w:id="7"/>
-      <w:r>
-        <w:rPr>
-          <w:rtl w:val="0"/>
-        </w:rPr>
-        <w:t xml:space="preserve">Användningsfall 2.2</w:t>
-      </w:r>
-    </w:p>
-    <w:p>
-      <w:pPr>
-        <w:contextualSpacing w:val="0"/>
-      </w:pPr>
-      <w:r>
-        <w:rPr>
-          <w:rtl w:val="0"/>
-        </w:rPr>
-        <w:t xml:space="preserve">En Besökare letar igenom de olika kategorierna för att hitta en undersökning i ämnet som intresserar honom/henne.</w:t>
-      </w:r>
-    </w:p>
-    <w:p>
-      <w:pPr>
-        <w:contextualSpacing w:val="0"/>
-      </w:pPr>
-      <w:r>
-        <w:rPr>
-          <w:rtl w:val="0"/>
-        </w:rPr>
-      </w:r>
-    </w:p>
-    <w:p>
-      <w:pPr>
-        <w:contextualSpacing w:val="0"/>
-      </w:pPr>
-      <w:r>
-        <w:rPr>
-          <w:b w:val="1"/>
-          <w:rtl w:val="0"/>
-        </w:rPr>
-        <w:t xml:space="preserve">Primär aktör</w:t>
-      </w:r>
-    </w:p>
-    <w:p>
-      <w:pPr>
-        <w:contextualSpacing w:val="0"/>
-      </w:pPr>
-      <w:r>
-        <w:rPr>
-          <w:rtl w:val="0"/>
-        </w:rPr>
-        <w:t xml:space="preserve">Besökare</w:t>
-      </w:r>
-    </w:p>
-    <w:p>
-      <w:pPr>
-        <w:contextualSpacing w:val="0"/>
-      </w:pPr>
-      <w:r>
-        <w:rPr>
-          <w:rtl w:val="0"/>
-        </w:rPr>
-      </w:r>
-    </w:p>
-    <w:p>
-      <w:pPr>
-        <w:contextualSpacing w:val="0"/>
-      </w:pPr>
-      <w:r>
-        <w:rPr>
-          <w:b w:val="1"/>
-          <w:rtl w:val="0"/>
-        </w:rPr>
-        <w:t xml:space="preserve">Förkrav</w:t>
-      </w:r>
-    </w:p>
-    <w:p>
-      <w:pPr>
-        <w:contextualSpacing w:val="0"/>
-      </w:pPr>
-      <w:r>
-        <w:rPr>
-          <w:rtl w:val="0"/>
-        </w:rPr>
-        <w:t xml:space="preserve">Besökaren har navigerat sig till webbplatsen.</w:t>
-      </w:r>
-    </w:p>
-    <w:p>
-      <w:pPr>
-        <w:contextualSpacing w:val="0"/>
-      </w:pPr>
-      <w:r>
-        <w:rPr>
-          <w:rtl w:val="0"/>
-        </w:rPr>
-      </w:r>
-    </w:p>
-    <w:p>
-      <w:pPr>
-        <w:contextualSpacing w:val="0"/>
-      </w:pPr>
-      <w:r>
-        <w:rPr>
-          <w:rtl w:val="0"/>
-        </w:rPr>
-      </w:r>
-    </w:p>
-    <w:p>
-      <w:pPr>
-        <w:contextualSpacing w:val="0"/>
-      </w:pPr>
-      <w:r>
-        <w:rPr>
-          <w:b w:val="1"/>
-          <w:rtl w:val="0"/>
-        </w:rPr>
-        <w:t xml:space="preserve">Scenario</w:t>
-      </w:r>
-    </w:p>
-    <w:p>
-      <w:pPr>
-        <w:contextualSpacing w:val="0"/>
-      </w:pPr>
-      <w:r>
-        <w:rPr>
-          <w:rtl w:val="0"/>
-        </w:rPr>
-        <w:t xml:space="preserve">Besökaren klickar på en kategori i en lista över kategorier. Systemet presenterar de undersökningar som finns i kategorin. Om kategorin är tom så visas ett meddelande om detta.</w:t>
-      </w:r>
-    </w:p>
-    <w:p>
-      <w:pPr>
-        <w:contextualSpacing w:val="0"/>
-      </w:pPr>
-      <w:r>
-        <w:rPr>
-          <w:rtl w:val="0"/>
-        </w:rPr>
-      </w:r>
-    </w:p>
-    <w:p>
-      <w:pPr>
-        <w:contextualSpacing w:val="0"/>
-      </w:pPr>
-      <w:r>
-        <w:rPr>
-          <w:rtl w:val="0"/>
-        </w:rPr>
-      </w:r>
-    </w:p>
-    <w:p>
-      <w:pPr>
-        <w:pStyle w:val="Heading1"/>
-        <w:contextualSpacing w:val="0"/>
-      </w:pPr>
-      <w:bookmarkStart w:id="8" w:colFirst="0" w:name="h.hlx9qxxp3h3m" w:colLast="0"/>
-      <w:bookmarkEnd w:id="8"/>
-      <w:r>
-        <w:rPr>
-          <w:rtl w:val="0"/>
-        </w:rPr>
-        <w:t xml:space="preserve">Användningsfall 2.3</w:t>
-      </w:r>
-    </w:p>
-    <w:p>
-      <w:pPr>
-        <w:contextualSpacing w:val="0"/>
-      </w:pPr>
-      <w:r>
-        <w:rPr>
-          <w:rtl w:val="0"/>
-        </w:rPr>
-        <w:t xml:space="preserve">En besökare vill rösta i en undersökning.</w:t>
-      </w:r>
-    </w:p>
-    <w:p>
-      <w:pPr>
-        <w:contextualSpacing w:val="0"/>
-      </w:pPr>
-      <w:r>
-        <w:rPr>
-          <w:rtl w:val="0"/>
-        </w:rPr>
-      </w:r>
-    </w:p>
-    <w:p>
-      <w:pPr>
-        <w:contextualSpacing w:val="0"/>
-      </w:pPr>
-      <w:r>
-        <w:rPr>
-          <w:b w:val="1"/>
-          <w:rtl w:val="0"/>
-        </w:rPr>
-        <w:t xml:space="preserve">Primär aktör</w:t>
-      </w:r>
-    </w:p>
-    <w:p>
-      <w:pPr>
-        <w:contextualSpacing w:val="0"/>
-      </w:pPr>
-      <w:r>
-        <w:rPr>
-          <w:rtl w:val="0"/>
-        </w:rPr>
-        <w:t xml:space="preserve">Besökare</w:t>
-      </w:r>
-    </w:p>
-    <w:p>
-      <w:pPr>
-        <w:contextualSpacing w:val="0"/>
-      </w:pPr>
-      <w:r>
-        <w:rPr>
-          <w:rtl w:val="0"/>
-        </w:rPr>
-      </w:r>
-    </w:p>
-    <w:p>
-      <w:pPr>
-        <w:contextualSpacing w:val="0"/>
-      </w:pPr>
-      <w:r>
-        <w:rPr>
-          <w:b w:val="1"/>
-          <w:rtl w:val="0"/>
-        </w:rPr>
-        <w:t xml:space="preserve">Förkrav</w:t>
-      </w:r>
-    </w:p>
-    <w:p>
-      <w:pPr>
-        <w:contextualSpacing w:val="0"/>
-      </w:pPr>
-      <w:r>
-        <w:rPr>
-          <w:rtl w:val="0"/>
-        </w:rPr>
-        <w:t xml:space="preserve">Besökaren har navigerat sig till webbplatsen och har valt en undersökning att rösta i.</w:t>
-      </w:r>
-    </w:p>
-    <w:p>
-      <w:pPr>
-        <w:contextualSpacing w:val="0"/>
-      </w:pPr>
-      <w:r>
-        <w:rPr>
-          <w:rtl w:val="0"/>
-        </w:rPr>
-      </w:r>
-    </w:p>
-    <w:p>
-      <w:pPr>
-        <w:contextualSpacing w:val="0"/>
-      </w:pPr>
-      <w:r>
-        <w:rPr>
-          <w:b w:val="1"/>
-          <w:rtl w:val="0"/>
-        </w:rPr>
-        <w:t xml:space="preserve">Scenario</w:t>
-      </w:r>
-    </w:p>
-    <w:p>
-      <w:pPr>
-        <w:contextualSpacing w:val="0"/>
-      </w:pPr>
-      <w:r>
-        <w:rPr>
-          <w:rtl w:val="0"/>
-        </w:rPr>
-        <w:t xml:space="preserve">Besökaren läser frågan och kollar på alternativen. Han/hon klickar på alternativet som låter bäst och skickar iväg rösten. Systemet tackar och frågar om besökaren vill se resultatet.</w:t>
-      </w:r>
-    </w:p>
-    <w:p>
-      <w:pPr>
-        <w:contextualSpacing w:val="0"/>
-      </w:pPr>
-      <w:r>
-        <w:rPr>
-          <w:rtl w:val="0"/>
-        </w:rPr>
-      </w:r>
-    </w:p>
-    <w:p>
-      <w:pPr>
-        <w:contextualSpacing w:val="0"/>
-      </w:pPr>
-      <w:r>
-        <w:rPr>
-          <w:rtl w:val="0"/>
-        </w:rPr>
-      </w:r>
-    </w:p>
-    <w:p>
-      <w:pPr>
-        <w:pStyle w:val="Heading1"/>
-        <w:contextualSpacing w:val="0"/>
-      </w:pPr>
-      <w:bookmarkStart w:id="9" w:colFirst="0" w:name="h.widfl95kuzkt" w:colLast="0"/>
-      <w:bookmarkEnd w:id="9"/>
-      <w:r>
-        <w:rPr>
-          <w:rtl w:val="0"/>
-        </w:rPr>
-        <w:t xml:space="preserve">Användningsfall 2.4</w:t>
-      </w:r>
-    </w:p>
-    <w:p>
-      <w:pPr>
-        <w:contextualSpacing w:val="0"/>
-      </w:pPr>
-      <w:r>
-        <w:rPr>
-          <w:rtl w:val="0"/>
-        </w:rPr>
-        <w:t xml:space="preserve">En besökare vill se resultatet av en undersökning.</w:t>
-      </w:r>
-    </w:p>
-    <w:p>
-      <w:pPr>
-        <w:contextualSpacing w:val="0"/>
-      </w:pPr>
-      <w:r>
-        <w:rPr>
-          <w:rtl w:val="0"/>
-        </w:rPr>
-      </w:r>
-    </w:p>
-    <w:p>
-      <w:pPr>
-        <w:contextualSpacing w:val="0"/>
-      </w:pPr>
-      <w:r>
-        <w:rPr>
-          <w:b w:val="1"/>
-          <w:rtl w:val="0"/>
-        </w:rPr>
-        <w:t xml:space="preserve">Primär aktör</w:t>
-      </w:r>
-    </w:p>
-    <w:p>
-      <w:pPr>
-        <w:contextualSpacing w:val="0"/>
-      </w:pPr>
-      <w:r>
-        <w:rPr>
-          <w:rtl w:val="0"/>
-        </w:rPr>
-        <w:t xml:space="preserve">Besökare</w:t>
-      </w:r>
-    </w:p>
-    <w:p>
-      <w:pPr>
-        <w:contextualSpacing w:val="0"/>
-      </w:pPr>
-      <w:r>
-        <w:rPr>
-          <w:rtl w:val="0"/>
-        </w:rPr>
-      </w:r>
-    </w:p>
-    <w:p>
-      <w:pPr>
-        <w:contextualSpacing w:val="0"/>
-      </w:pPr>
-      <w:r>
-        <w:rPr>
-          <w:b w:val="1"/>
-          <w:rtl w:val="0"/>
-        </w:rPr>
-        <w:t xml:space="preserve">Förkrav</w:t>
-      </w:r>
-    </w:p>
-    <w:p>
-      <w:pPr>
-        <w:contextualSpacing w:val="0"/>
-      </w:pPr>
-      <w:r>
-        <w:rPr>
-          <w:rtl w:val="0"/>
-        </w:rPr>
-        <w:t xml:space="preserve">Besökaren har navigerat till webbplatsen och har röstat i en undersökning.</w:t>
-      </w:r>
-    </w:p>
-    <w:p>
-      <w:pPr>
-        <w:contextualSpacing w:val="0"/>
-      </w:pPr>
-      <w:r>
-        <w:rPr>
-          <w:rtl w:val="0"/>
-        </w:rPr>
-      </w:r>
-    </w:p>
-    <w:p>
-      <w:pPr>
-        <w:contextualSpacing w:val="0"/>
-      </w:pPr>
-      <w:r>
-        <w:rPr>
-          <w:rtl w:val="0"/>
-        </w:rPr>
-      </w:r>
-    </w:p>
-    <w:p>
-      <w:pPr>
-        <w:contextualSpacing w:val="0"/>
-      </w:pPr>
-      <w:r>
-        <w:rPr>
-          <w:b w:val="1"/>
-          <w:rtl w:val="0"/>
-        </w:rPr>
-        <w:t xml:space="preserve">Scenario</w:t>
-      </w:r>
-    </w:p>
-    <w:p>
-      <w:pPr>
-        <w:contextualSpacing w:val="0"/>
-      </w:pPr>
-      <w:r>
-        <w:rPr>
-          <w:rtl w:val="0"/>
-        </w:rPr>
-        <w:t xml:space="preserve">Besökaren klickar på “Se resultat”. Systemet skickar ett cirkeldiagram som visar hur besökare har röstat, och kommentarer från andra besökare. </w:t>
-      </w:r>
-    </w:p>
-    <w:p>
-      <w:pPr>
-        <w:pStyle w:val="Heading1"/>
-        <w:contextualSpacing w:val="0"/>
-      </w:pPr>
-      <w:bookmarkStart w:id="10" w:colFirst="0" w:name="h.bjufzviscx0u" w:colLast="0"/>
-      <w:bookmarkEnd w:id="10"/>
-      <w:r>
-        <w:rPr>
-          <w:rtl w:val="0"/>
-        </w:rPr>
-        <w:t xml:space="preserve">Användningsfall 2.5</w:t>
-      </w:r>
-    </w:p>
-    <w:p>
-      <w:pPr>
-        <w:contextualSpacing w:val="0"/>
-      </w:pPr>
-      <w:r>
-        <w:rPr>
-          <w:rtl w:val="0"/>
-        </w:rPr>
-        <w:t xml:space="preserve">Besökaren vill kommentera på resultat av en undersökning.  </w:t>
-      </w:r>
-    </w:p>
-    <w:p>
-      <w:pPr>
-        <w:contextualSpacing w:val="0"/>
-      </w:pPr>
-      <w:r>
-        <w:rPr>
-          <w:rtl w:val="0"/>
-        </w:rPr>
-      </w:r>
-    </w:p>
-    <w:p>
-      <w:pPr>
-        <w:contextualSpacing w:val="0"/>
-      </w:pPr>
-      <w:r>
-        <w:rPr>
-          <w:b w:val="1"/>
-          <w:rtl w:val="0"/>
-        </w:rPr>
-        <w:t xml:space="preserve">Primär aktör</w:t>
-      </w:r>
-    </w:p>
-    <w:p>
-      <w:pPr>
-        <w:contextualSpacing w:val="0"/>
-      </w:pPr>
-      <w:r>
-        <w:rPr>
-          <w:rtl w:val="0"/>
-        </w:rPr>
-        <w:t xml:space="preserve">Besökare</w:t>
-      </w:r>
-    </w:p>
-    <w:p>
-      <w:pPr>
-        <w:contextualSpacing w:val="0"/>
-      </w:pPr>
-      <w:r>
-        <w:rPr>
-          <w:rtl w:val="0"/>
-        </w:rPr>
-      </w:r>
-    </w:p>
-    <w:p>
-      <w:pPr>
-        <w:contextualSpacing w:val="0"/>
-      </w:pPr>
-      <w:r>
-        <w:rPr>
-          <w:b w:val="1"/>
-          <w:rtl w:val="0"/>
-        </w:rPr>
-        <w:t xml:space="preserve">Förkrav</w:t>
-      </w:r>
-    </w:p>
-    <w:p>
-      <w:pPr>
-        <w:contextualSpacing w:val="0"/>
-      </w:pPr>
-      <w:r>
-        <w:rPr>
-          <w:rtl w:val="0"/>
-        </w:rPr>
-        <w:t xml:space="preserve">Besökaren har sett resultatet av en undersökning.</w:t>
-      </w:r>
-    </w:p>
-    <w:p>
-      <w:pPr>
-        <w:contextualSpacing w:val="0"/>
-      </w:pPr>
-      <w:r>
-        <w:rPr>
-          <w:rtl w:val="0"/>
-        </w:rPr>
-      </w:r>
-    </w:p>
-    <w:p>
-      <w:pPr>
-        <w:contextualSpacing w:val="0"/>
-      </w:pPr>
-      <w:r>
-        <w:rPr>
-          <w:b w:val="1"/>
-          <w:rtl w:val="0"/>
-        </w:rPr>
-        <w:t xml:space="preserve">Huvudscenario</w:t>
+        <w:t xml:space="preserve">Systemet ber besökaren att skriva något innan han/hon skickar.</w:t>
       </w:r>
     </w:p>
     <w:p>
       <w:pPr>
         <w:numPr>
           <w:ilvl w:val="0"/>
-          <w:numId w:val="18"/>
-        </w:numPr>
-        <w:ind w:left="720" w:hanging="359"/>
-        <w:contextualSpacing w:val="1"/>
-        <w:rPr>
-          <w:u w:val="none"/>
-        </w:rPr>
-      </w:pPr>
-      <w:r>
-        <w:rPr>
-          <w:rtl w:val="0"/>
-        </w:rPr>
-        <w:t xml:space="preserve">Besökaren skriver en kommentar i textfältet för detta, och skickar iväg det.</w:t>
-      </w:r>
-    </w:p>
-    <w:p>
-      <w:pPr>
-        <w:numPr>
-          <w:ilvl w:val="0"/>
-          <w:numId w:val="18"/>
-        </w:numPr>
-        <w:ind w:left="720" w:hanging="359"/>
-        <w:contextualSpacing w:val="1"/>
-        <w:rPr>
-          <w:u w:val="none"/>
-        </w:rPr>
-      </w:pPr>
-      <w:r>
-        <w:rPr>
-          <w:rtl w:val="0"/>
-        </w:rPr>
-        <w:t xml:space="preserve">Systemet kontrollerar kommentaren och laddar om sidan åt besökaren.</w:t>
-      </w:r>
-    </w:p>
-    <w:p>
-      <w:pPr>
-        <w:numPr>
-          <w:ilvl w:val="0"/>
-          <w:numId w:val="18"/>
-        </w:numPr>
-        <w:ind w:left="720" w:hanging="359"/>
-        <w:contextualSpacing w:val="1"/>
-        <w:rPr>
-          <w:u w:val="none"/>
-        </w:rPr>
-      </w:pPr>
-      <w:r>
-        <w:rPr>
-          <w:rtl w:val="0"/>
-        </w:rPr>
-        <w:t xml:space="preserve">Besökaren kan nu se sin kommentar över alla de äldre kommentarerna.</w:t>
-      </w:r>
-    </w:p>
-    <w:p>
-      <w:pPr>
-        <w:contextualSpacing w:val="0"/>
-      </w:pPr>
-      <w:r>
-        <w:rPr>
-          <w:rtl w:val="0"/>
-        </w:rPr>
-      </w:r>
-    </w:p>
-    <w:p>
-      <w:pPr>
-        <w:contextualSpacing w:val="0"/>
-      </w:pPr>
-      <w:r>
-        <w:rPr>
-          <w:b w:val="1"/>
-          <w:rtl w:val="0"/>
-        </w:rPr>
-        <w:t xml:space="preserve">Alternativa scenarion</w:t>
-      </w:r>
-    </w:p>
-    <w:p>
-      <w:pPr>
-        <w:contextualSpacing w:val="0"/>
-      </w:pPr>
-      <w:r>
-        <w:rPr>
-          <w:rtl w:val="0"/>
-        </w:rPr>
-      </w:r>
-    </w:p>
-    <w:p>
-      <w:pPr>
-        <w:contextualSpacing w:val="0"/>
-      </w:pPr>
-      <w:r>
-        <w:rPr>
-          <w:rtl w:val="0"/>
-        </w:rPr>
-        <w:t xml:space="preserve">2A Besökaren skrev inget i fältet.</w:t>
-      </w:r>
-    </w:p>
-    <w:p>
-      <w:pPr>
-        <w:numPr>
-          <w:ilvl w:val="0"/>
-          <w:numId w:val="16"/>
-        </w:numPr>
-        <w:ind w:left="720" w:hanging="359"/>
-        <w:contextualSpacing w:val="1"/>
-        <w:rPr>
-          <w:u w:val="none"/>
-        </w:rPr>
-      </w:pPr>
-      <w:r>
-        <w:rPr>
-          <w:rtl w:val="0"/>
-        </w:rPr>
-        <w:t xml:space="preserve">Systemet ber besökaren att skriva något innan han/hon skickar.</w:t>
-      </w:r>
-    </w:p>
-    <w:p>
-      <w:pPr>
-        <w:numPr>
-          <w:ilvl w:val="0"/>
-          <w:numId w:val="16"/>
+          <w:numId w:val="14"/>
         </w:numPr>
         <w:ind w:left="720" w:hanging="359"/>
         <w:contextualSpacing w:val="1"/>
@@ -3075,7 +3075,7 @@
         <w:rPr>
           <w:rtl w:val="0"/>
         </w:rPr>
-        <w:t xml:space="preserve">Administratören läser kommentaren till en rapporterad undersökning i listan. Han klickar på raden.</w:t>
+        <w:t xml:space="preserve">Administratören läser kommentaren till en rapporterad undersökning i listan. Han skriver en anledning och klickar på “ta bort”.</w:t>
       </w:r>
     </w:p>
     <w:p>
@@ -3094,14 +3094,57 @@
         <w:rPr>
           <w:rtl w:val="0"/>
         </w:rPr>
-        <w:t xml:space="preserve">Systemet tar Administratören till undersökningen.</w:t>
+        <w:t xml:space="preserve">Systemet tar bort undersökningen, lägger till en rad i rapporterade medlemmar, tackar administratören.</w:t>
+      </w:r>
+    </w:p>
+    <w:p>
+      <w:pPr>
+        <w:contextualSpacing w:val="0"/>
+      </w:pPr>
+      <w:r>
+        <w:rPr>
+          <w:rtl w:val="0"/>
+        </w:rPr>
+      </w:r>
+    </w:p>
+    <w:p>
+      <w:pPr>
+        <w:contextualSpacing w:val="0"/>
+      </w:pPr>
+      <w:r>
+        <w:rPr>
+          <w:rtl w:val="0"/>
+        </w:rPr>
+      </w:r>
+    </w:p>
+    <w:p>
+      <w:pPr>
+        <w:contextualSpacing w:val="0"/>
+      </w:pPr>
+      <w:r>
+        <w:rPr>
+          <w:b w:val="1"/>
+          <w:rtl w:val="0"/>
+        </w:rPr>
+        <w:t xml:space="preserve">Alternativa scenarion</w:t>
+      </w:r>
+    </w:p>
+    <w:p>
+      <w:pPr>
+        <w:contextualSpacing w:val="0"/>
+      </w:pPr>
+      <w:r>
+        <w:rPr>
+          <w:rtl w:val="0"/>
+        </w:rPr>
+        <w:t xml:space="preserve">1A. Administratören ser undersökningen och tycker inte borttagning är nödvändigt.</w:t>
       </w:r>
     </w:p>
     <w:p>
       <w:pPr>
         <w:numPr>
           <w:ilvl w:val="0"/>
-          <w:numId w:val="6"/>
+          <w:numId w:val="7"/>
         </w:numPr>
         <w:ind w:left="720" w:hanging="359"/>
         <w:contextualSpacing w:val="1"/>
@@ -3113,14 +3156,14 @@
         <w:rPr>
           <w:rtl w:val="0"/>
         </w:rPr>
-        <w:t xml:space="preserve">Administratören kontrollerar undersökningen och klickar på “Ta bort”. </w:t>
+        <w:t xml:space="preserve">Administratören klickar på “ignorera”.</w:t>
       </w:r>
     </w:p>
     <w:p>
       <w:pPr>
         <w:numPr>
           <w:ilvl w:val="0"/>
-          <w:numId w:val="6"/>
+          <w:numId w:val="7"/>
         </w:numPr>
         <w:ind w:left="720" w:hanging="359"/>
         <w:contextualSpacing w:val="1"/>
@@ -3132,87 +3175,6 @@
         <w:rPr>
           <w:rtl w:val="0"/>
         </w:rPr>
-        <w:t xml:space="preserve">Systemet tar bort undersökningen. Medlemmen som skapade undersökningen läggs till i en lista.</w:t>
-      </w:r>
-    </w:p>
-    <w:p>
-      <w:pPr>
-        <w:contextualSpacing w:val="0"/>
-      </w:pPr>
-      <w:r>
-        <w:rPr>
-          <w:rtl w:val="0"/>
-        </w:rPr>
-      </w:r>
-    </w:p>
-    <w:p>
-      <w:pPr>
-        <w:contextualSpacing w:val="0"/>
-      </w:pPr>
-      <w:r>
-        <w:rPr>
-          <w:rtl w:val="0"/>
-        </w:rPr>
-      </w:r>
-    </w:p>
-    <w:p>
-      <w:pPr>
-        <w:contextualSpacing w:val="0"/>
-      </w:pPr>
-      <w:r>
-        <w:rPr>
-          <w:b w:val="1"/>
-          <w:rtl w:val="0"/>
-        </w:rPr>
-        <w:t xml:space="preserve">Alternativa scenarion</w:t>
-      </w:r>
-    </w:p>
-    <w:p>
-      <w:pPr>
-        <w:contextualSpacing w:val="0"/>
-      </w:pPr>
-      <w:r>
-        <w:rPr>
-          <w:rtl w:val="0"/>
-        </w:rPr>
-        <w:t xml:space="preserve">1A. Administratören läser kommentaren och tycker inte borttagning är nödvändigt.</w:t>
-      </w:r>
-    </w:p>
-    <w:p>
-      <w:pPr>
-        <w:numPr>
-          <w:ilvl w:val="0"/>
-          <w:numId w:val="9"/>
-        </w:numPr>
-        <w:ind w:left="720" w:hanging="359"/>
-        <w:contextualSpacing w:val="1"/>
-        <w:rPr>
-          <w:u w:val="none"/>
-        </w:rPr>
-      </w:pPr>
-      <w:r>
-        <w:rPr>
-          <w:rtl w:val="0"/>
-        </w:rPr>
-        <w:t xml:space="preserve">Administratören tar bort rapporteringen från listan.</w:t>
-      </w:r>
-    </w:p>
-    <w:p>
-      <w:pPr>
-        <w:numPr>
-          <w:ilvl w:val="0"/>
-          <w:numId w:val="9"/>
-        </w:numPr>
-        <w:ind w:left="720" w:hanging="359"/>
-        <w:contextualSpacing w:val="1"/>
-        <w:rPr>
-          <w:u w:val="none"/>
-        </w:rPr>
-      </w:pPr>
-      <w:r>
-        <w:rPr>
-          <w:rtl w:val="0"/>
-        </w:rPr>
         <w:t xml:space="preserve">Systemet tar bort rapporteringen och laddar om sidan.</w:t>
       </w:r>
     </w:p>
@@ -3234,55 +3196,6 @@
         <w:rPr>
           <w:rtl w:val="0"/>
         </w:rPr>
-      </w:r>
-    </w:p>
-    <w:p>
-      <w:pPr>
-        <w:contextualSpacing w:val="0"/>
-      </w:pPr>
-      <w:r>
-        <w:rPr>
-          <w:rtl w:val="0"/>
-        </w:rPr>
-        <w:t xml:space="preserve">3A. Administratören anser inte, när han ser undersökningen, att den behöver tas bort.</w:t>
-      </w:r>
-    </w:p>
-    <w:p>
-      <w:pPr>
-        <w:numPr>
-          <w:ilvl w:val="0"/>
-          <w:numId w:val="8"/>
-        </w:numPr>
-        <w:ind w:left="720" w:hanging="359"/>
-        <w:contextualSpacing w:val="1"/>
-        <w:rPr>
-          <w:u w:val="none"/>
-        </w:rPr>
-      </w:pPr>
-      <w:r>
-        <w:rPr>
-          <w:rtl w:val="0"/>
-        </w:rPr>
-        <w:t xml:space="preserve">Administratören går tillbaka till listan och tar bort rapporteringen.</w:t>
-      </w:r>
-    </w:p>
-    <w:p>
-      <w:pPr>
-        <w:numPr>
-          <w:ilvl w:val="0"/>
-          <w:numId w:val="8"/>
-        </w:numPr>
-        <w:ind w:left="720" w:hanging="359"/>
-        <w:contextualSpacing w:val="1"/>
-        <w:rPr>
-          <w:u w:val="none"/>
-        </w:rPr>
-      </w:pPr>
-      <w:r>
-        <w:rPr>
-          <w:rtl w:val="0"/>
-        </w:rPr>
-        <w:t xml:space="preserve">Systemet tar bort rapporteringen och laddar om sidan.</w:t>
       </w:r>
     </w:p>
     <w:p>
@@ -3434,7 +3347,7 @@
         <w:rPr>
           <w:rtl w:val="0"/>
         </w:rPr>
-        <w:t xml:space="preserve">Administratören läser rapporteringskommentaren till en rapporterad kommentari listan. Han klickar på raden.</w:t>
+        <w:t xml:space="preserve">Administratören läser rapporteringskommentaren till en rapporterad kommentari listan. Han skriver en anledning till borttagningen och klickar på “ta bort”.</w:t>
       </w:r>
     </w:p>
     <w:p>
@@ -3453,14 +3366,47 @@
         <w:rPr>
           <w:rtl w:val="0"/>
         </w:rPr>
-        <w:t xml:space="preserve">Systemet tar Administratören till sidan och markerar aktuell kommentar.</w:t>
+        <w:t xml:space="preserve">Systemet tar bort kommentaren, lägger till medlemmen i sin egen lista för rapporterade medlemmar.</w:t>
+      </w:r>
+    </w:p>
+    <w:p>
+      <w:pPr>
+        <w:contextualSpacing w:val="0"/>
+      </w:pPr>
+      <w:r>
+        <w:rPr>
+          <w:rtl w:val="0"/>
+        </w:rPr>
+      </w:r>
+    </w:p>
+    <w:p>
+      <w:pPr>
+        <w:contextualSpacing w:val="0"/>
+      </w:pPr>
+      <w:r>
+        <w:rPr>
+          <w:b w:val="1"/>
+          <w:rtl w:val="0"/>
+        </w:rPr>
+        <w:t xml:space="preserve">Alternativa scenarion</w:t>
+      </w:r>
+    </w:p>
+    <w:p>
+      <w:pPr>
+        <w:contextualSpacing w:val="0"/>
+      </w:pPr>
+      <w:r>
+        <w:rPr>
+          <w:rtl w:val="0"/>
+        </w:rPr>
+        <w:t xml:space="preserve">1A. Administratören läser rapporteringskommentaren och tycker inte borttagning är nödvändigt.</w:t>
       </w:r>
     </w:p>
     <w:p>
       <w:pPr>
         <w:numPr>
           <w:ilvl w:val="0"/>
-          <w:numId w:val="4"/>
+          <w:numId w:val="11"/>
         </w:numPr>
         <w:ind w:left="720" w:hanging="359"/>
         <w:contextualSpacing w:val="1"/>
@@ -3472,14 +3418,14 @@
         <w:rPr>
           <w:rtl w:val="0"/>
         </w:rPr>
-        <w:t xml:space="preserve">Administratören kontrollerar kommentaren och klickar på “Ta bort”. </w:t>
+        <w:t xml:space="preserve">Administratören tar bort rapporteringen från listan.</w:t>
       </w:r>
     </w:p>
     <w:p>
       <w:pPr>
         <w:numPr>
           <w:ilvl w:val="0"/>
-          <w:numId w:val="4"/>
+          <w:numId w:val="11"/>
         </w:numPr>
         <w:ind w:left="720" w:hanging="359"/>
         <w:contextualSpacing w:val="1"/>
@@ -3491,7 +3437,52 @@
         <w:rPr>
           <w:rtl w:val="0"/>
         </w:rPr>
-        <w:t xml:space="preserve">Systemet tar bort kommentaren.</w:t>
+        <w:t xml:space="preserve">Systemet tar bort rapporteringen och laddar om sidan.</w:t>
+      </w:r>
+    </w:p>
+    <w:p>
+      <w:pPr>
+        <w:contextualSpacing w:val="0"/>
+      </w:pPr>
+      <w:r>
+        <w:rPr>
+          <w:rtl w:val="0"/>
+        </w:rPr>
+      </w:r>
+    </w:p>
+    <w:p>
+      <w:pPr>
+        <w:contextualSpacing w:val="0"/>
+      </w:pPr>
+      <w:r>
+        <w:rPr>
+          <w:rtl w:val="0"/>
+        </w:rPr>
+      </w:r>
+    </w:p>
+    <w:p>
+      <w:pPr>
+        <w:pStyle w:val="Heading1"/>
+        <w:contextualSpacing w:val="0"/>
+      </w:pPr>
+      <w:bookmarkStart w:id="15" w:colFirst="0" w:name="h.mcqt7nn2clp1" w:colLast="0"/>
+      <w:bookmarkEnd w:id="15"/>
+      <w:r>
+        <w:rPr>
+          <w:rtl w:val="0"/>
+        </w:rPr>
+        <w:t xml:space="preserve">Användningsfall 3.3</w:t>
+      </w:r>
+    </w:p>
+    <w:p>
+      <w:pPr>
+        <w:contextualSpacing w:val="0"/>
+      </w:pPr>
+      <w:r>
+        <w:rPr>
+          <w:rtl w:val="0"/>
+        </w:rPr>
+        <w:t xml:space="preserve">En administratör vill ta bort en medlem som flera gånger har skapat undersökningar med frågor eller alternativ som kan anses vara kränkande. En annan administratör måste godkänna.</w:t>
       </w:r>
     </w:p>
     <w:p>
@@ -3513,6 +3504,252 @@
           <w:b w:val="1"/>
           <w:rtl w:val="0"/>
         </w:rPr>
+        <w:t xml:space="preserve">Primär aktör</w:t>
+      </w:r>
+    </w:p>
+    <w:p>
+      <w:pPr>
+        <w:contextualSpacing w:val="0"/>
+      </w:pPr>
+      <w:r>
+        <w:rPr>
+          <w:rtl w:val="0"/>
+        </w:rPr>
+        <w:t xml:space="preserve">Administratör 1</w:t>
+      </w:r>
+    </w:p>
+    <w:p>
+      <w:pPr>
+        <w:contextualSpacing w:val="0"/>
+      </w:pPr>
+      <w:r>
+        <w:rPr>
+          <w:rtl w:val="0"/>
+        </w:rPr>
+      </w:r>
+    </w:p>
+    <w:p>
+      <w:pPr>
+        <w:contextualSpacing w:val="0"/>
+      </w:pPr>
+      <w:r>
+        <w:rPr>
+          <w:rtl w:val="0"/>
+        </w:rPr>
+      </w:r>
+    </w:p>
+    <w:p>
+      <w:pPr>
+        <w:contextualSpacing w:val="0"/>
+      </w:pPr>
+      <w:r>
+        <w:rPr>
+          <w:b w:val="1"/>
+          <w:rtl w:val="0"/>
+        </w:rPr>
+        <w:t xml:space="preserve">Sekundär aktör</w:t>
+      </w:r>
+    </w:p>
+    <w:p>
+      <w:pPr>
+        <w:contextualSpacing w:val="0"/>
+      </w:pPr>
+      <w:r>
+        <w:rPr>
+          <w:rtl w:val="0"/>
+        </w:rPr>
+        <w:t xml:space="preserve">Administratör 2</w:t>
+      </w:r>
+    </w:p>
+    <w:p>
+      <w:pPr>
+        <w:contextualSpacing w:val="0"/>
+      </w:pPr>
+      <w:r>
+        <w:rPr>
+          <w:rtl w:val="0"/>
+        </w:rPr>
+      </w:r>
+    </w:p>
+    <w:p>
+      <w:pPr>
+        <w:contextualSpacing w:val="0"/>
+      </w:pPr>
+      <w:r>
+        <w:rPr>
+          <w:rtl w:val="0"/>
+        </w:rPr>
+      </w:r>
+    </w:p>
+    <w:p>
+      <w:pPr>
+        <w:contextualSpacing w:val="0"/>
+      </w:pPr>
+      <w:r>
+        <w:rPr>
+          <w:b w:val="1"/>
+          <w:rtl w:val="0"/>
+        </w:rPr>
+        <w:t xml:space="preserve">Förkrav</w:t>
+      </w:r>
+    </w:p>
+    <w:p>
+      <w:pPr>
+        <w:contextualSpacing w:val="0"/>
+      </w:pPr>
+      <w:r>
+        <w:rPr>
+          <w:rtl w:val="0"/>
+        </w:rPr>
+        <w:t xml:space="preserve">En administratör är inloggad och tittar på listan över medlemmar som fått undersökningar borttagna.</w:t>
+      </w:r>
+    </w:p>
+    <w:p>
+      <w:pPr>
+        <w:contextualSpacing w:val="0"/>
+      </w:pPr>
+      <w:r>
+        <w:rPr>
+          <w:rtl w:val="0"/>
+        </w:rPr>
+      </w:r>
+    </w:p>
+    <w:p>
+      <w:pPr>
+        <w:contextualSpacing w:val="0"/>
+      </w:pPr>
+      <w:r>
+        <w:rPr>
+          <w:rtl w:val="0"/>
+        </w:rPr>
+      </w:r>
+    </w:p>
+    <w:p>
+      <w:pPr>
+        <w:contextualSpacing w:val="0"/>
+      </w:pPr>
+      <w:r>
+        <w:rPr>
+          <w:b w:val="1"/>
+          <w:rtl w:val="0"/>
+        </w:rPr>
+        <w:t xml:space="preserve">Huvudscenario</w:t>
+      </w:r>
+    </w:p>
+    <w:p>
+      <w:pPr>
+        <w:numPr>
+          <w:ilvl w:val="0"/>
+          <w:numId w:val="17"/>
+        </w:numPr>
+        <w:ind w:left="720" w:hanging="359"/>
+        <w:contextualSpacing w:val="1"/>
+        <w:rPr>
+          <w:u w:val="none"/>
+        </w:rPr>
+      </w:pPr>
+      <w:r>
+        <w:rPr>
+          <w:rtl w:val="0"/>
+        </w:rPr>
+        <w:t xml:space="preserve">Administratör 1 (A1) ser en medlem som fått ett flertal undersökningar borttagna och klickar på “Ta bort medlem” bredvid medlemmens namn.</w:t>
+      </w:r>
+    </w:p>
+    <w:p>
+      <w:pPr>
+        <w:numPr>
+          <w:ilvl w:val="0"/>
+          <w:numId w:val="17"/>
+        </w:numPr>
+        <w:ind w:left="720" w:hanging="359"/>
+        <w:contextualSpacing w:val="1"/>
+        <w:rPr>
+          <w:u w:val="none"/>
+        </w:rPr>
+      </w:pPr>
+      <w:r>
+        <w:rPr>
+          <w:rtl w:val="0"/>
+        </w:rPr>
+        <w:t xml:space="preserve">Systemet registrerar detta och ger feedback till A1 om att det har fungerat. Lägger till medlemmen i listan med medlemmar som väntar väntar på att bli borttagna.</w:t>
+      </w:r>
+    </w:p>
+    <w:p>
+      <w:pPr>
+        <w:numPr>
+          <w:ilvl w:val="0"/>
+          <w:numId w:val="17"/>
+        </w:numPr>
+        <w:ind w:left="720" w:hanging="359"/>
+        <w:contextualSpacing w:val="1"/>
+        <w:rPr>
+          <w:u w:val="none"/>
+        </w:rPr>
+      </w:pPr>
+      <w:r>
+        <w:rPr>
+          <w:rtl w:val="0"/>
+        </w:rPr>
+        <w:t xml:space="preserve">Administratör 2 (A2) ser, i listan över medlemmar som fått undersökningar borttagna, att A1 vill ta bort medlemmen.</w:t>
+      </w:r>
+    </w:p>
+    <w:p>
+      <w:pPr>
+        <w:numPr>
+          <w:ilvl w:val="0"/>
+          <w:numId w:val="17"/>
+        </w:numPr>
+        <w:ind w:left="720" w:hanging="359"/>
+        <w:contextualSpacing w:val="1"/>
+        <w:rPr>
+          <w:u w:val="none"/>
+        </w:rPr>
+      </w:pPr>
+      <w:r>
+        <w:rPr>
+          <w:rtl w:val="0"/>
+        </w:rPr>
+        <w:t xml:space="preserve">A2 anser också att medlemmen bör försvinna och klickar på acceptera.</w:t>
+      </w:r>
+    </w:p>
+    <w:p>
+      <w:pPr>
+        <w:numPr>
+          <w:ilvl w:val="0"/>
+          <w:numId w:val="17"/>
+        </w:numPr>
+        <w:ind w:left="720" w:hanging="359"/>
+        <w:contextualSpacing w:val="1"/>
+        <w:rPr>
+          <w:u w:val="none"/>
+        </w:rPr>
+      </w:pPr>
+      <w:r>
+        <w:rPr>
+          <w:rtl w:val="0"/>
+        </w:rPr>
+        <w:t xml:space="preserve">Systemet tar bort medlemmen, och ger feedback till A2 om att det har fungerat.</w:t>
+      </w:r>
+    </w:p>
+    <w:p>
+      <w:pPr>
+        <w:contextualSpacing w:val="0"/>
+      </w:pPr>
+      <w:r>
+        <w:rPr>
+          <w:rtl w:val="0"/>
+        </w:rPr>
+      </w:r>
+    </w:p>
+    <w:p>
+      <w:pPr>
+        <w:contextualSpacing w:val="0"/>
+      </w:pPr>
+      <w:r>
+        <w:rPr>
+          <w:b w:val="1"/>
+          <w:rtl w:val="0"/>
+        </w:rPr>
         <w:t xml:space="preserve">Alternativa scenarion</w:t>
       </w:r>
     </w:p>
@@ -3524,7 +3761,7 @@
         <w:rPr>
           <w:rtl w:val="0"/>
         </w:rPr>
-        <w:t xml:space="preserve">1A. Administratören läser rapporteringskommentaren och tycker inte borttagning är nödvändigt.</w:t>
+        <w:t xml:space="preserve">6A A2 tycker inte att det finns en tillräckligt stor anledning att ta bort medlemmen.</w:t>
       </w:r>
     </w:p>
     <w:p>
@@ -3543,7 +3780,7 @@
         <w:rPr>
           <w:rtl w:val="0"/>
         </w:rPr>
-        <w:t xml:space="preserve">Administratören tar bort rapporteringen från listan.</w:t>
+        <w:t xml:space="preserve">A2 tycker inte att medlemmen ska tas bort. A2 klickar på “ignore”.</w:t>
       </w:r>
     </w:p>
     <w:p>
@@ -3562,505 +3799,12 @@
         <w:rPr>
           <w:rtl w:val="0"/>
         </w:rPr>
-        <w:t xml:space="preserve">Systemet tar bort rapporteringen och laddar om sidan.</w:t>
-      </w:r>
-    </w:p>
-    <w:p>
-      <w:pPr>
-        <w:contextualSpacing w:val="0"/>
-      </w:pPr>
-      <w:r>
-        <w:rPr>
-          <w:rtl w:val="0"/>
-        </w:rPr>
-      </w:r>
-    </w:p>
-    <w:p>
-      <w:pPr>
-        <w:contextualSpacing w:val="0"/>
-      </w:pPr>
-      <w:r>
-        <w:rPr>
-          <w:rtl w:val="0"/>
-        </w:rPr>
-      </w:r>
-    </w:p>
-    <w:p>
-      <w:pPr>
-        <w:contextualSpacing w:val="0"/>
-      </w:pPr>
-      <w:r>
-        <w:rPr>
-          <w:rtl w:val="0"/>
-        </w:rPr>
-        <w:t xml:space="preserve">3A. Administratören anser inte, när han ser kommentaren, att den behöver tas bort.</w:t>
-      </w:r>
-    </w:p>
-    <w:p>
-      <w:pPr>
-        <w:numPr>
-          <w:ilvl w:val="0"/>
-          <w:numId w:val="7"/>
-        </w:numPr>
-        <w:ind w:left="720" w:hanging="359"/>
-        <w:contextualSpacing w:val="1"/>
-        <w:rPr>
-          <w:u w:val="none"/>
-        </w:rPr>
-      </w:pPr>
-      <w:r>
-        <w:rPr>
-          <w:rtl w:val="0"/>
-        </w:rPr>
-        <w:t xml:space="preserve">Administratören går tillbaka till listan och tar bort rapporteringen.</w:t>
-      </w:r>
-    </w:p>
-    <w:p>
-      <w:pPr>
-        <w:numPr>
-          <w:ilvl w:val="0"/>
-          <w:numId w:val="7"/>
-        </w:numPr>
-        <w:ind w:left="720" w:hanging="359"/>
-        <w:contextualSpacing w:val="1"/>
-        <w:rPr>
-          <w:u w:val="none"/>
-        </w:rPr>
-      </w:pPr>
-      <w:r>
-        <w:rPr>
-          <w:rtl w:val="0"/>
-        </w:rPr>
-        <w:t xml:space="preserve">Systemet tar bort rapporteringen och laddar om sidan.</w:t>
-      </w:r>
-    </w:p>
-    <w:p>
-      <w:pPr>
-        <w:contextualSpacing w:val="0"/>
-      </w:pPr>
-      <w:r>
-        <w:rPr>
-          <w:rtl w:val="0"/>
-        </w:rPr>
-      </w:r>
-    </w:p>
-    <w:p>
-      <w:pPr>
-        <w:contextualSpacing w:val="0"/>
-      </w:pPr>
-      <w:r>
-        <w:rPr>
-          <w:rtl w:val="0"/>
-        </w:rPr>
-      </w:r>
-    </w:p>
-    <w:p>
-      <w:pPr>
-        <w:contextualSpacing w:val="0"/>
-      </w:pPr>
-      <w:r>
-        <w:rPr>
-          <w:rtl w:val="0"/>
-        </w:rPr>
-      </w:r>
-    </w:p>
-    <w:p>
-      <w:pPr>
-        <w:pStyle w:val="Heading1"/>
-        <w:contextualSpacing w:val="0"/>
-      </w:pPr>
-      <w:bookmarkStart w:id="15" w:colFirst="0" w:name="h.mcqt7nn2clp1" w:colLast="0"/>
-      <w:bookmarkEnd w:id="15"/>
-      <w:r>
-        <w:rPr>
-          <w:rtl w:val="0"/>
-        </w:rPr>
-        <w:t xml:space="preserve">Användningsfall 3.3</w:t>
-      </w:r>
-    </w:p>
-    <w:p>
-      <w:pPr>
-        <w:contextualSpacing w:val="0"/>
-      </w:pPr>
-      <w:r>
-        <w:rPr>
-          <w:rtl w:val="0"/>
-        </w:rPr>
-        <w:t xml:space="preserve">En administratör vill ta bort en medlem som flera gånger har skapat undersökningar med frågor eller alternativ som kan anses vara kränkande. En annan administratör måste godkänna.</w:t>
-      </w:r>
-    </w:p>
-    <w:p>
-      <w:pPr>
-        <w:contextualSpacing w:val="0"/>
-      </w:pPr>
-      <w:r>
-        <w:rPr>
-          <w:rtl w:val="0"/>
-        </w:rPr>
-      </w:r>
-    </w:p>
-    <w:p>
-      <w:pPr>
-        <w:contextualSpacing w:val="0"/>
-      </w:pPr>
-      <w:r>
-        <w:rPr>
-          <w:b w:val="1"/>
-          <w:rtl w:val="0"/>
-        </w:rPr>
-        <w:t xml:space="preserve">Primär aktör</w:t>
-      </w:r>
-    </w:p>
-    <w:p>
-      <w:pPr>
-        <w:contextualSpacing w:val="0"/>
-      </w:pPr>
-      <w:r>
-        <w:rPr>
-          <w:rtl w:val="0"/>
-        </w:rPr>
-        <w:t xml:space="preserve">Administratör 1</w:t>
-      </w:r>
-    </w:p>
-    <w:p>
-      <w:pPr>
-        <w:contextualSpacing w:val="0"/>
-      </w:pPr>
-      <w:r>
-        <w:rPr>
-          <w:rtl w:val="0"/>
-        </w:rPr>
-      </w:r>
-    </w:p>
-    <w:p>
-      <w:pPr>
-        <w:contextualSpacing w:val="0"/>
-      </w:pPr>
-      <w:r>
-        <w:rPr>
-          <w:rtl w:val="0"/>
-        </w:rPr>
-      </w:r>
-    </w:p>
-    <w:p>
-      <w:pPr>
-        <w:contextualSpacing w:val="0"/>
-      </w:pPr>
-      <w:r>
-        <w:rPr>
-          <w:b w:val="1"/>
-          <w:rtl w:val="0"/>
-        </w:rPr>
-        <w:t xml:space="preserve">Sekundär aktör</w:t>
-      </w:r>
-    </w:p>
-    <w:p>
-      <w:pPr>
-        <w:contextualSpacing w:val="0"/>
-      </w:pPr>
-      <w:r>
-        <w:rPr>
-          <w:rtl w:val="0"/>
-        </w:rPr>
-        <w:t xml:space="preserve">Administratör 2</w:t>
-      </w:r>
-    </w:p>
-    <w:p>
-      <w:pPr>
-        <w:contextualSpacing w:val="0"/>
-      </w:pPr>
-      <w:r>
-        <w:rPr>
-          <w:rtl w:val="0"/>
-        </w:rPr>
-      </w:r>
-    </w:p>
-    <w:p>
-      <w:pPr>
-        <w:contextualSpacing w:val="0"/>
-      </w:pPr>
-      <w:r>
-        <w:rPr>
-          <w:rtl w:val="0"/>
-        </w:rPr>
-      </w:r>
-    </w:p>
-    <w:p>
-      <w:pPr>
-        <w:contextualSpacing w:val="0"/>
-      </w:pPr>
-      <w:r>
-        <w:rPr>
-          <w:b w:val="1"/>
-          <w:rtl w:val="0"/>
-        </w:rPr>
-        <w:t xml:space="preserve">Förkrav</w:t>
-      </w:r>
-    </w:p>
-    <w:p>
-      <w:pPr>
-        <w:contextualSpacing w:val="0"/>
-      </w:pPr>
-      <w:r>
-        <w:rPr>
-          <w:rtl w:val="0"/>
-        </w:rPr>
-        <w:t xml:space="preserve">En administratör är inloggad och tittar på listan över medlemmar som fått undersökningar borttagna.</w:t>
-      </w:r>
-    </w:p>
-    <w:p>
-      <w:pPr>
-        <w:contextualSpacing w:val="0"/>
-      </w:pPr>
-      <w:r>
-        <w:rPr>
-          <w:rtl w:val="0"/>
-        </w:rPr>
-      </w:r>
-    </w:p>
-    <w:p>
-      <w:pPr>
-        <w:contextualSpacing w:val="0"/>
-      </w:pPr>
-      <w:r>
-        <w:rPr>
-          <w:rtl w:val="0"/>
-        </w:rPr>
-      </w:r>
-    </w:p>
-    <w:p>
-      <w:pPr>
-        <w:contextualSpacing w:val="0"/>
-      </w:pPr>
-      <w:r>
-        <w:rPr>
-          <w:b w:val="1"/>
-          <w:rtl w:val="0"/>
-        </w:rPr>
-        <w:t xml:space="preserve">Huvudscenario</w:t>
-      </w:r>
-    </w:p>
-    <w:p>
-      <w:pPr>
-        <w:numPr>
-          <w:ilvl w:val="0"/>
-          <w:numId w:val="19"/>
-        </w:numPr>
-        <w:ind w:left="720" w:hanging="359"/>
-        <w:contextualSpacing w:val="1"/>
-        <w:rPr>
-          <w:u w:val="none"/>
-        </w:rPr>
-      </w:pPr>
-      <w:r>
-        <w:rPr>
-          <w:rtl w:val="0"/>
-        </w:rPr>
-        <w:t xml:space="preserve">Administratör 1 (A1) ser en medlem som fått ett flertal undersökningar borttagna och klickar på “Ta bort medlem” bredvid medlemmens namn.</w:t>
-      </w:r>
-    </w:p>
-    <w:p>
-      <w:pPr>
-        <w:numPr>
-          <w:ilvl w:val="0"/>
-          <w:numId w:val="19"/>
-        </w:numPr>
-        <w:ind w:left="720" w:hanging="359"/>
-        <w:contextualSpacing w:val="1"/>
-        <w:rPr>
-          <w:u w:val="none"/>
-        </w:rPr>
-      </w:pPr>
-      <w:r>
-        <w:rPr>
-          <w:rtl w:val="0"/>
-        </w:rPr>
-        <w:t xml:space="preserve">Systemet ber Administratör 1 att skriva en kommentar om borttagningen.</w:t>
-      </w:r>
-    </w:p>
-    <w:p>
-      <w:pPr>
-        <w:numPr>
-          <w:ilvl w:val="0"/>
-          <w:numId w:val="19"/>
-        </w:numPr>
-        <w:ind w:left="720" w:hanging="359"/>
-        <w:contextualSpacing w:val="1"/>
-        <w:rPr>
-          <w:u w:val="none"/>
-        </w:rPr>
-      </w:pPr>
-      <w:r>
-        <w:rPr>
-          <w:rtl w:val="0"/>
-        </w:rPr>
-        <w:t xml:space="preserve">A1 skriver en kommentar och skickar.</w:t>
-      </w:r>
-    </w:p>
-    <w:p>
-      <w:pPr>
-        <w:numPr>
-          <w:ilvl w:val="0"/>
-          <w:numId w:val="19"/>
-        </w:numPr>
-        <w:ind w:left="720" w:hanging="359"/>
-        <w:contextualSpacing w:val="1"/>
-        <w:rPr>
-          <w:u w:val="none"/>
-        </w:rPr>
-      </w:pPr>
-      <w:r>
-        <w:rPr>
-          <w:rtl w:val="0"/>
-        </w:rPr>
-        <w:t xml:space="preserve">Systemet registrerar detta och ger feedback till A1 om att det har fungerat.</w:t>
-      </w:r>
-    </w:p>
-    <w:p>
-      <w:pPr>
-        <w:numPr>
-          <w:ilvl w:val="0"/>
-          <w:numId w:val="19"/>
-        </w:numPr>
-        <w:ind w:left="720" w:hanging="359"/>
-        <w:contextualSpacing w:val="1"/>
-        <w:rPr>
-          <w:u w:val="none"/>
-        </w:rPr>
-      </w:pPr>
-      <w:r>
-        <w:rPr>
-          <w:rtl w:val="0"/>
-        </w:rPr>
-        <w:t xml:space="preserve">Administratör 2 (A2) ser, i listan över medlemmar som fått undersökningar borttagna, att A1 vill ta bort medlemmen. Han läser kommentaren som A1 lämnade.</w:t>
-      </w:r>
-    </w:p>
-    <w:p>
-      <w:pPr>
-        <w:numPr>
-          <w:ilvl w:val="0"/>
-          <w:numId w:val="19"/>
-        </w:numPr>
-        <w:ind w:left="720" w:hanging="359"/>
-        <w:contextualSpacing w:val="1"/>
-        <w:rPr>
-          <w:u w:val="none"/>
-        </w:rPr>
-      </w:pPr>
-      <w:r>
-        <w:rPr>
-          <w:rtl w:val="0"/>
-        </w:rPr>
-        <w:t xml:space="preserve">A2 anser att anledningen var tillräckligt bra, och godkänner borttagningen.</w:t>
-      </w:r>
-    </w:p>
-    <w:p>
-      <w:pPr>
-        <w:numPr>
-          <w:ilvl w:val="0"/>
-          <w:numId w:val="19"/>
-        </w:numPr>
-        <w:ind w:left="720" w:hanging="359"/>
-        <w:contextualSpacing w:val="1"/>
-        <w:rPr>
-          <w:u w:val="none"/>
-        </w:rPr>
-      </w:pPr>
-      <w:r>
-        <w:rPr>
-          <w:rtl w:val="0"/>
-        </w:rPr>
-        <w:t xml:space="preserve">Systemet tar bort medlemmen, och ger feedback till A2 om att det har fungerat.</w:t>
-      </w:r>
-    </w:p>
-    <w:p>
-      <w:pPr>
-        <w:numPr>
-          <w:ilvl w:val="0"/>
-          <w:numId w:val="19"/>
-        </w:numPr>
-        <w:ind w:left="720" w:hanging="359"/>
-        <w:contextualSpacing w:val="1"/>
-        <w:rPr>
-          <w:u w:val="none"/>
-        </w:rPr>
-      </w:pPr>
-      <w:r>
-        <w:rPr>
-          <w:rtl w:val="0"/>
-        </w:rPr>
-        <w:t xml:space="preserve">Systemet skickar ett email till den borttagna medlemmen och informerar om detta, tillsammans med den kommentar som A1 lämnade.</w:t>
-      </w:r>
-    </w:p>
-    <w:p>
-      <w:pPr>
-        <w:contextualSpacing w:val="0"/>
-      </w:pPr>
-      <w:r>
-        <w:rPr>
-          <w:rtl w:val="0"/>
-        </w:rPr>
-      </w:r>
-    </w:p>
-    <w:p>
-      <w:pPr>
-        <w:contextualSpacing w:val="0"/>
-      </w:pPr>
-      <w:r>
-        <w:rPr>
-          <w:b w:val="1"/>
-          <w:rtl w:val="0"/>
-        </w:rPr>
-        <w:t xml:space="preserve">Alternativa scenarion</w:t>
-      </w:r>
-    </w:p>
-    <w:p>
-      <w:pPr>
-        <w:contextualSpacing w:val="0"/>
-      </w:pPr>
-      <w:r>
-        <w:rPr>
-          <w:rtl w:val="0"/>
-        </w:rPr>
-        <w:t xml:space="preserve">6A A2 tycker inte att det finns en tillräckligt stor anledning att ta bort medlemmen.</w:t>
-      </w:r>
-    </w:p>
-    <w:p>
-      <w:pPr>
-        <w:numPr>
-          <w:ilvl w:val="0"/>
-          <w:numId w:val="15"/>
-        </w:numPr>
-        <w:ind w:left="720" w:hanging="359"/>
-        <w:contextualSpacing w:val="1"/>
-        <w:rPr>
-          <w:u w:val="none"/>
-        </w:rPr>
-      </w:pPr>
-      <w:r>
-        <w:rPr>
-          <w:rtl w:val="0"/>
-        </w:rPr>
-        <w:t xml:space="preserve">A2 läser kommentaren från A1, men godkänner inte borttagningen.</w:t>
-      </w:r>
-    </w:p>
-    <w:p>
-      <w:pPr>
-        <w:numPr>
-          <w:ilvl w:val="0"/>
-          <w:numId w:val="15"/>
-        </w:numPr>
-        <w:ind w:left="720" w:hanging="359"/>
-        <w:contextualSpacing w:val="1"/>
-        <w:rPr>
-          <w:u w:val="none"/>
-        </w:rPr>
-      </w:pPr>
-      <w:r>
-        <w:rPr>
-          <w:rtl w:val="0"/>
-        </w:rPr>
-        <w:t xml:space="preserve">Systemet tar bort kommentaren från A1 och ger feedback till A2.</w:t>
+        <w:t xml:space="preserve">Systemet tar bort medlemmen från listan, men inte medlemmen. Ger feedback till A2 om att det fungerat.</w:t>
+      </w:r>
+      <w:r>
+        <w:rPr>
+          <w:rtl w:val="0"/>
+        </w:rPr>
       </w:r>
     </w:p>
     <w:p>
@@ -5945,226 +5689,6 @@
     </w:lvl>
   </w:abstractNum>
   <w:abstractNum w:abstractNumId="17">
-    <w:lvl w:ilvl="0">
-      <w:start w:val="1"/>
-      <w:numFmt w:val="decimal"/>
-      <w:lvlText w:val="%1."/>
-      <w:lvlJc w:val="right"/>
-      <w:pPr>
-        <w:ind w:left="720" w:firstLine="360"/>
-      </w:pPr>
-      <w:rPr>
-        <w:u w:val="none"/>
-      </w:rPr>
-    </w:lvl>
-    <w:lvl w:ilvl="1">
-      <w:start w:val="1"/>
-      <w:numFmt w:val="decimal"/>
-      <w:lvlText w:val="%1.%2."/>
-      <w:lvlJc w:val="right"/>
-      <w:pPr>
-        <w:ind w:left="1440" w:firstLine="1080"/>
-      </w:pPr>
-      <w:rPr>
-        <w:u w:val="none"/>
-      </w:rPr>
-    </w:lvl>
-    <w:lvl w:ilvl="2">
-      <w:start w:val="1"/>
-      <w:numFmt w:val="decimal"/>
-      <w:lvlText w:val="%1.%2.%3."/>
-      <w:lvlJc w:val="right"/>
-      <w:pPr>
-        <w:ind w:left="2160" w:firstLine="1800"/>
-      </w:pPr>
-      <w:rPr>
-        <w:u w:val="none"/>
-      </w:rPr>
-    </w:lvl>
-    <w:lvl w:ilvl="3">
-      <w:start w:val="1"/>
-      <w:numFmt w:val="decimal"/>
-      <w:lvlText w:val="%1.%2.%3.%4."/>
-      <w:lvlJc w:val="right"/>
-      <w:pPr>
-        <w:ind w:left="2880" w:firstLine="2520"/>
-      </w:pPr>
-      <w:rPr>
-        <w:u w:val="none"/>
-      </w:rPr>
-    </w:lvl>
-    <w:lvl w:ilvl="4">
-      <w:start w:val="1"/>
-      <w:numFmt w:val="decimal"/>
-      <w:lvlText w:val="%1.%2.%3.%4.%5."/>
-      <w:lvlJc w:val="right"/>
-      <w:pPr>
-        <w:ind w:left="3600" w:firstLine="3240"/>
-      </w:pPr>
-      <w:rPr>
-        <w:u w:val="none"/>
-      </w:rPr>
-    </w:lvl>
-    <w:lvl w:ilvl="5">
-      <w:start w:val="1"/>
-      <w:numFmt w:val="decimal"/>
-      <w:lvlText w:val="%1.%2.%3.%4.%5.%6."/>
-      <w:lvlJc w:val="right"/>
-      <w:pPr>
-        <w:ind w:left="4320" w:firstLine="3960"/>
-      </w:pPr>
-      <w:rPr>
-        <w:u w:val="none"/>
-      </w:rPr>
-    </w:lvl>
-    <w:lvl w:ilvl="6">
-      <w:start w:val="1"/>
-      <w:numFmt w:val="decimal"/>
-      <w:lvlText w:val="%1.%2.%3.%4.%5.%6.%7."/>
-      <w:lvlJc w:val="right"/>
-      <w:pPr>
-        <w:ind w:left="5040" w:firstLine="4680"/>
-      </w:pPr>
-      <w:rPr>
-        <w:u w:val="none"/>
-      </w:rPr>
-    </w:lvl>
-    <w:lvl w:ilvl="7">
-      <w:start w:val="1"/>
-      <w:numFmt w:val="decimal"/>
-      <w:lvlText w:val="%1.%2.%3.%4.%5.%6.%7.%8."/>
-      <w:lvlJc w:val="right"/>
-      <w:pPr>
-        <w:ind w:left="5760" w:firstLine="5400"/>
-      </w:pPr>
-      <w:rPr>
-        <w:u w:val="none"/>
-      </w:rPr>
-    </w:lvl>
-    <w:lvl w:ilvl="8">
-      <w:start w:val="1"/>
-      <w:numFmt w:val="decimal"/>
-      <w:lvlText w:val="%1.%2.%3.%4.%5.%6.%7.%8.%9."/>
-      <w:lvlJc w:val="right"/>
-      <w:pPr>
-        <w:ind w:left="6480" w:firstLine="6120"/>
-      </w:pPr>
-      <w:rPr>
-        <w:u w:val="none"/>
-      </w:rPr>
-    </w:lvl>
-  </w:abstractNum>
-  <w:abstractNum w:abstractNumId="18">
-    <w:lvl w:ilvl="0">
-      <w:start w:val="1"/>
-      <w:numFmt w:val="decimal"/>
-      <w:lvlText w:val="%1."/>
-      <w:lvlJc w:val="right"/>
-      <w:pPr>
-        <w:ind w:left="720" w:firstLine="360"/>
-      </w:pPr>
-      <w:rPr>
-        <w:u w:val="none"/>
-      </w:rPr>
-    </w:lvl>
-    <w:lvl w:ilvl="1">
-      <w:start w:val="1"/>
-      <w:numFmt w:val="decimal"/>
-      <w:lvlText w:val="%1.%2."/>
-      <w:lvlJc w:val="right"/>
-      <w:pPr>
-        <w:ind w:left="1440" w:firstLine="1080"/>
-      </w:pPr>
-      <w:rPr>
-        <w:u w:val="none"/>
-      </w:rPr>
-    </w:lvl>
-    <w:lvl w:ilvl="2">
-      <w:start w:val="1"/>
-      <w:numFmt w:val="decimal"/>
-      <w:lvlText w:val="%1.%2.%3."/>
-      <w:lvlJc w:val="right"/>
-      <w:pPr>
-        <w:ind w:left="2160" w:firstLine="1800"/>
-      </w:pPr>
-      <w:rPr>
-        <w:u w:val="none"/>
-      </w:rPr>
-    </w:lvl>
-    <w:lvl w:ilvl="3">
-      <w:start w:val="1"/>
-      <w:numFmt w:val="decimal"/>
-      <w:lvlText w:val="%1.%2.%3.%4."/>
-      <w:lvlJc w:val="right"/>
-      <w:pPr>
-        <w:ind w:left="2880" w:firstLine="2520"/>
-      </w:pPr>
-      <w:rPr>
-        <w:u w:val="none"/>
-      </w:rPr>
-    </w:lvl>
-    <w:lvl w:ilvl="4">
-      <w:start w:val="1"/>
-      <w:numFmt w:val="decimal"/>
-      <w:lvlText w:val="%1.%2.%3.%4.%5."/>
-      <w:lvlJc w:val="right"/>
-      <w:pPr>
-        <w:ind w:left="3600" w:firstLine="3240"/>
-      </w:pPr>
-      <w:rPr>
-        <w:u w:val="none"/>
-      </w:rPr>
-    </w:lvl>
-    <w:lvl w:ilvl="5">
-      <w:start w:val="1"/>
-      <w:numFmt w:val="decimal"/>
-      <w:lvlText w:val="%1.%2.%3.%4.%5.%6."/>
-      <w:lvlJc w:val="right"/>
-      <w:pPr>
-        <w:ind w:left="4320" w:firstLine="3960"/>
-      </w:pPr>
-      <w:rPr>
-        <w:u w:val="none"/>
-      </w:rPr>
-    </w:lvl>
-    <w:lvl w:ilvl="6">
-      <w:start w:val="1"/>
-      <w:numFmt w:val="decimal"/>
-      <w:lvlText w:val="%1.%2.%3.%4.%5.%6.%7."/>
-      <w:lvlJc w:val="right"/>
-      <w:pPr>
-        <w:ind w:left="5040" w:firstLine="4680"/>
-      </w:pPr>
-      <w:rPr>
-        <w:u w:val="none"/>
-      </w:rPr>
-    </w:lvl>
-    <w:lvl w:ilvl="7">
-      <w:start w:val="1"/>
-      <w:numFmt w:val="decimal"/>
-      <w:lvlText w:val="%1.%2.%3.%4.%5.%6.%7.%8."/>
-      <w:lvlJc w:val="right"/>
-      <w:pPr>
-        <w:ind w:left="5760" w:firstLine="5400"/>
-      </w:pPr>
-      <w:rPr>
-        <w:u w:val="none"/>
-      </w:rPr>
-    </w:lvl>
-    <w:lvl w:ilvl="8">
-      <w:start w:val="1"/>
-      <w:numFmt w:val="decimal"/>
-      <w:lvlText w:val="%1.%2.%3.%4.%5.%6.%7.%8.%9."/>
-      <w:lvlJc w:val="right"/>
-      <w:pPr>
-        <w:ind w:left="6480" w:firstLine="6120"/>
-      </w:pPr>
-      <w:rPr>
-        <w:u w:val="none"/>
-      </w:rPr>
-    </w:lvl>
-  </w:abstractNum>
-  <w:abstractNum w:abstractNumId="19">
     <w:lvl w:ilvl="0">
       <w:start w:val="1"/>
       <w:numFmt w:val="decimal"/>
@@ -6324,12 +5848,6 @@
   </w:num>
   <w:num w:numId="17">
     <w:abstractNumId w:val="17"/>
-  </w:num>
-  <w:num w:numId="18">
-    <w:abstractNumId w:val="18"/>
-  </w:num>
-  <w:num w:numId="19">
-    <w:abstractNumId w:val="19"/>
   </w:num>
 </w:numbering>
 </file>

</xml_diff>